<commit_message>
update resume for HR
</commit_message>
<xml_diff>
--- a/CV_Frontend_Yakima_CH_HR.docx
+++ b/CV_Frontend_Yakima_CH_HR.docx
@@ -4,72 +4,66 @@
   <w:body>
     <w:p>
       <w:pPr>
-        <w:pStyle w:val="af8"/>
+        <w:pStyle w:val="af4"/>
         <w:spacing w:before="0" w:afterLines="50" w:after="120" w:line="240" w:lineRule="auto"/>
+        <w:rPr>
+          <w:sz w:val="36"/>
+          <w:szCs w:val="36"/>
+          <w:lang w:val="en-US"/>
+        </w:rPr>
+      </w:pPr>
+      <w:r>
+        <w:rPr>
+          <w:rFonts w:hint="eastAsia"/>
+          <w:sz w:val="44"/>
+          <w:szCs w:val="44"/>
+        </w:rPr>
+        <w:t>滕运锋</w:t>
+      </w:r>
+      <w:r>
+        <w:rPr>
+          <w:rFonts w:hint="eastAsia"/>
+          <w:sz w:val="44"/>
+          <w:szCs w:val="44"/>
+        </w:rPr>
+        <w:t>-</w:t>
+      </w:r>
+      <w:r>
+        <w:rPr>
+          <w:rFonts w:hint="eastAsia"/>
+          <w:sz w:val="44"/>
+          <w:szCs w:val="44"/>
+        </w:rPr>
+        <w:t>前端开发</w:t>
+      </w:r>
+      <w:r>
+        <w:rPr>
+          <w:rFonts w:hint="eastAsia"/>
+          <w:sz w:val="44"/>
+          <w:szCs w:val="44"/>
+          <w:lang w:val="en-US"/>
+        </w:rPr>
+        <w:t xml:space="preserve">   ---  </w:t>
+      </w:r>
+      <w:r>
         <w:rPr>
           <w:rFonts w:hint="eastAsia"/>
           <w:sz w:val="36"/>
           <w:szCs w:val="36"/>
           <w:lang w:val="en-US"/>
         </w:rPr>
-      </w:pPr>
-      <w:r>
-        <w:rPr>
-          <w:rFonts w:hint="eastAsia"/>
-          <w:sz w:val="44"/>
-          <w:szCs w:val="44"/>
-        </w:rPr>
-        <w:t>滕运锋</w:t>
-      </w:r>
-      <w:r>
-        <w:rPr>
-          <w:rFonts w:hint="eastAsia"/>
-          <w:sz w:val="44"/>
-          <w:szCs w:val="44"/>
-        </w:rPr>
-        <w:t>-</w:t>
-      </w:r>
-      <w:r>
-        <w:rPr>
-          <w:rFonts w:hint="eastAsia"/>
-          <w:sz w:val="44"/>
-          <w:szCs w:val="44"/>
-        </w:rPr>
-        <w:t>前端开发</w:t>
-      </w:r>
-      <w:r>
-        <w:rPr>
-          <w:rFonts w:hint="eastAsia"/>
-          <w:sz w:val="44"/>
-          <w:szCs w:val="44"/>
-          <w:lang w:val="en-US"/>
-        </w:rPr>
-        <w:t xml:space="preserve">   ---  </w:t>
-      </w:r>
-      <w:r>
-        <w:rPr>
-          <w:rFonts w:hint="eastAsia"/>
-          <w:sz w:val="36"/>
-          <w:szCs w:val="36"/>
-          <w:lang w:val="en-US"/>
-        </w:rPr>
-        <w:t>约三年开发经验，</w:t>
-      </w:r>
-      <w:r>
-        <w:rPr>
-          <w:rFonts w:hint="eastAsia"/>
-          <w:sz w:val="36"/>
-          <w:szCs w:val="36"/>
-          <w:lang w:val="en-US"/>
-        </w:rPr>
-        <w:t>外包勿扰</w:t>
+        <w:t>三年开发经验，外包勿扰</w:t>
       </w:r>
     </w:p>
     <w:p>
       <w:pPr>
-        <w:pStyle w:val="af8"/>
+        <w:pStyle w:val="af4"/>
         <w:spacing w:beforeLines="50" w:after="0" w:line="240" w:lineRule="auto"/>
         <w:rPr>
+          <w:rFonts w:asciiTheme="minorEastAsia" w:eastAsiaTheme="minorEastAsia" w:hAnsiTheme="minorEastAsia" w:cstheme="minorEastAsia"/>
+          <w:caps w:val="0"/>
+          <w:color w:val="FF0000"/>
+          <w:kern w:val="0"/>
           <w:sz w:val="24"/>
           <w:szCs w:val="24"/>
           <w:lang w:val="en-US"/>
@@ -85,7 +79,18 @@
           <w:szCs w:val="24"/>
           <w:lang w:val="en-US"/>
         </w:rPr>
-        <w:t>约3年开发经验，期望薪资18-22k*13，外包项目勿扰，希望</w:t>
+        <w:t>3年开发经验，期望薪资2</w:t>
+      </w:r>
+      <w:r>
+        <w:rPr>
+          <w:rFonts w:asciiTheme="minorEastAsia" w:eastAsiaTheme="minorEastAsia" w:hAnsiTheme="minorEastAsia" w:cstheme="minorEastAsia"/>
+          <w:caps w:val="0"/>
+          <w:color w:val="FF0000"/>
+          <w:kern w:val="0"/>
+          <w:sz w:val="24"/>
+          <w:szCs w:val="24"/>
+        </w:rPr>
+        <w:t>0-25</w:t>
       </w:r>
       <w:r>
         <w:rPr>
@@ -97,7 +102,7 @@
           <w:szCs w:val="24"/>
           <w:lang w:val="en-US"/>
         </w:rPr>
-        <w:t>可以</w:t>
+        <w:t>k*13，外包项目勿扰，希望可以带</w:t>
       </w:r>
       <w:r>
         <w:rPr>
@@ -109,119 +114,31 @@
           <w:szCs w:val="24"/>
           <w:lang w:val="en-US"/>
         </w:rPr>
-        <w:t>带团队</w:t>
-      </w:r>
-    </w:p>
-    <w:p>
-      <w:pPr>
-        <w:pStyle w:val="af3"/>
-        <w:spacing w:after="100" w:line="276" w:lineRule="auto"/>
-        <w:ind w:right="0"/>
-        <w:rPr>
-          <w:rStyle w:val="af1"/>
-          <w:sz w:val="21"/>
-          <w:szCs w:val="22"/>
-          <w:lang w:val="en-US"/>
-        </w:rPr>
-      </w:pPr>
-      <w:proofErr w:type="spellStart"/>
-      <w:r>
-        <w:rPr>
-          <w:rFonts w:hint="eastAsia"/>
-          <w:lang w:val="en-US"/>
-        </w:rPr>
-        <w:t>GitHub</w:t>
-      </w:r>
-      <w:proofErr w:type="spellEnd"/>
-      <w:r>
-        <w:rPr>
-          <w:lang w:val="en-US"/>
-        </w:rPr>
-        <w:t xml:space="preserve">: </w:t>
-      </w:r>
-      <w:hyperlink r:id="rId10" w:history="1">
-        <w:r>
-          <w:rPr>
-            <w:rStyle w:val="af1"/>
-            <w:rFonts w:hint="eastAsia"/>
-            <w:sz w:val="21"/>
-            <w:szCs w:val="22"/>
-            <w:lang w:val="en-US"/>
-          </w:rPr>
-          <w:t>https://github.com/Yakima-Teng</w:t>
-        </w:r>
-      </w:hyperlink>
-    </w:p>
-    <w:p>
-      <w:pPr>
-        <w:pStyle w:val="af3"/>
-        <w:spacing w:after="100" w:line="276" w:lineRule="auto"/>
-        <w:ind w:right="0"/>
-        <w:rPr>
-          <w:rStyle w:val="af1"/>
-          <w:sz w:val="21"/>
-          <w:szCs w:val="22"/>
-          <w:lang w:val="en-US"/>
-        </w:rPr>
-      </w:pPr>
-      <w:r>
-        <w:rPr>
-          <w:rFonts w:hint="eastAsia"/>
-          <w:szCs w:val="22"/>
-          <w:lang w:val="en-US"/>
-        </w:rPr>
-        <w:t xml:space="preserve">Blog: </w:t>
-      </w:r>
-      <w:hyperlink r:id="rId11" w:history="1">
-        <w:r>
-          <w:rPr>
-            <w:rStyle w:val="af1"/>
-            <w:rFonts w:hint="eastAsia"/>
-            <w:sz w:val="21"/>
-            <w:szCs w:val="22"/>
-            <w:lang w:val="en-US"/>
-          </w:rPr>
-          <w:t>http://ww</w:t>
-        </w:r>
-      </w:hyperlink>
-      <w:r>
-        <w:rPr>
-          <w:rStyle w:val="af1"/>
-          <w:rFonts w:hint="eastAsia"/>
-          <w:sz w:val="21"/>
-          <w:szCs w:val="22"/>
-          <w:lang w:val="en-US"/>
-        </w:rPr>
-        <w:t>w.orzzone.com</w:t>
-      </w:r>
-    </w:p>
-    <w:p>
-      <w:pPr>
-        <w:pStyle w:val="af3"/>
-        <w:spacing w:after="100" w:line="276" w:lineRule="auto"/>
-        <w:ind w:right="0"/>
-        <w:rPr>
-          <w:rStyle w:val="af1"/>
-          <w:lang w:val="en-US"/>
-        </w:rPr>
-      </w:pPr>
-      <w:r>
-        <w:rPr>
-          <w:rFonts w:hint="eastAsia"/>
-          <w:szCs w:val="22"/>
-          <w:lang w:val="en-US"/>
-        </w:rPr>
-        <w:t xml:space="preserve">Readings: </w:t>
-      </w:r>
-      <w:r>
-        <w:rPr>
-          <w:rStyle w:val="af1"/>
-          <w:rFonts w:hint="eastAsia"/>
-          <w:sz w:val="21"/>
-          <w:szCs w:val="22"/>
-          <w:lang w:val="en-US"/>
-        </w:rPr>
-        <w:t>https://book.douban.com/people/cleveryun/</w:t>
+        <w:t>3~10</w:t>
+      </w:r>
+      <w:r>
+        <w:rPr>
+          <w:rFonts w:asciiTheme="minorEastAsia" w:eastAsiaTheme="minorEastAsia" w:hAnsiTheme="minorEastAsia" w:cstheme="minorEastAsia" w:hint="eastAsia"/>
+          <w:caps w:val="0"/>
+          <w:color w:val="FF0000"/>
+          <w:kern w:val="0"/>
+          <w:sz w:val="24"/>
+          <w:szCs w:val="24"/>
+          <w:lang w:val="en-US"/>
+        </w:rPr>
+        <w:t>人</w:t>
+      </w:r>
+      <w:r>
+        <w:rPr>
+          <w:rFonts w:asciiTheme="minorEastAsia" w:eastAsiaTheme="minorEastAsia" w:hAnsiTheme="minorEastAsia" w:cstheme="minorEastAsia" w:hint="eastAsia"/>
+          <w:caps w:val="0"/>
+          <w:color w:val="FF0000"/>
+          <w:kern w:val="0"/>
+          <w:sz w:val="24"/>
+          <w:szCs w:val="24"/>
+          <w:lang w:val="en-US"/>
+        </w:rPr>
+        <w:t>团队</w:t>
       </w:r>
     </w:p>
     <w:p>
@@ -248,7 +165,8 @@
       </w:tblPr>
       <w:tblGrid>
         <w:gridCol w:w="3053"/>
-        <w:gridCol w:w="3054"/>
+        <w:gridCol w:w="1527"/>
+        <w:gridCol w:w="1527"/>
         <w:gridCol w:w="3054"/>
       </w:tblGrid>
       <w:tr>
@@ -283,6 +201,7 @@
         <w:tc>
           <w:tcPr>
             <w:tcW w:w="3054" w:type="dxa"/>
+            <w:gridSpan w:val="2"/>
             <w:vAlign w:val="center"/>
           </w:tcPr>
           <w:p>
@@ -369,6 +288,7 @@
         <w:tc>
           <w:tcPr>
             <w:tcW w:w="3054" w:type="dxa"/>
+            <w:gridSpan w:val="2"/>
             <w:vAlign w:val="center"/>
           </w:tcPr>
           <w:p>
@@ -435,13 +355,187 @@
         </w:tc>
       </w:tr>
       <w:tr>
+        <w:tc>
+          <w:tcPr>
+            <w:tcW w:w="4580" w:type="dxa"/>
+            <w:gridSpan w:val="2"/>
+            <w:vAlign w:val="center"/>
+          </w:tcPr>
+          <w:p>
+            <w:pPr>
+              <w:pStyle w:val="af3"/>
+              <w:spacing w:after="0" w:line="276" w:lineRule="auto"/>
+              <w:ind w:right="0"/>
+              <w:rPr>
+                <w:rFonts w:asciiTheme="minorEastAsia" w:eastAsiaTheme="minorEastAsia" w:hAnsiTheme="minorEastAsia" w:cstheme="minorEastAsia"/>
+                <w:sz w:val="18"/>
+                <w:szCs w:val="18"/>
+                <w:lang w:val="en-US"/>
+              </w:rPr>
+            </w:pPr>
+            <w:proofErr w:type="spellStart"/>
+            <w:r>
+              <w:rPr>
+                <w:rFonts w:asciiTheme="minorEastAsia" w:eastAsiaTheme="minorEastAsia" w:hAnsiTheme="minorEastAsia" w:cstheme="minorEastAsia" w:hint="eastAsia"/>
+                <w:sz w:val="18"/>
+                <w:szCs w:val="18"/>
+                <w:lang w:val="en-US"/>
+              </w:rPr>
+              <w:t>GitHub</w:t>
+            </w:r>
+            <w:proofErr w:type="spellEnd"/>
+            <w:r>
+              <w:rPr>
+                <w:rFonts w:asciiTheme="minorEastAsia" w:eastAsiaTheme="minorEastAsia" w:hAnsiTheme="minorEastAsia" w:cstheme="minorEastAsia" w:hint="eastAsia"/>
+                <w:sz w:val="18"/>
+                <w:szCs w:val="18"/>
+                <w:lang w:val="en-US"/>
+              </w:rPr>
+              <w:t>：</w:t>
+            </w:r>
+            <w:r>
+              <w:fldChar w:fldCharType="begin"/>
+            </w:r>
+            <w:r>
+              <w:instrText xml:space="preserve"> HYPERLINK "https://github.com/Yakima-Teng" </w:instrText>
+            </w:r>
+            <w:r>
+              <w:fldChar w:fldCharType="separate"/>
+            </w:r>
+            <w:r>
+              <w:rPr>
+                <w:rFonts w:asciiTheme="minorEastAsia" w:eastAsiaTheme="minorEastAsia" w:hAnsiTheme="minorEastAsia" w:cstheme="minorEastAsia" w:hint="eastAsia"/>
+                <w:sz w:val="18"/>
+                <w:szCs w:val="18"/>
+                <w:lang w:val="en-US"/>
+              </w:rPr>
+              <w:t>https://github.com/Yakima-Teng</w:t>
+            </w:r>
+            <w:r>
+              <w:rPr>
+                <w:rFonts w:asciiTheme="minorEastAsia" w:eastAsiaTheme="minorEastAsia" w:hAnsiTheme="minorEastAsia" w:cstheme="minorEastAsia"/>
+                <w:sz w:val="18"/>
+                <w:szCs w:val="18"/>
+                <w:lang w:val="en-US"/>
+              </w:rPr>
+              <w:fldChar w:fldCharType="end"/>
+            </w:r>
+          </w:p>
+        </w:tc>
+        <w:tc>
+          <w:tcPr>
+            <w:tcW w:w="4581" w:type="dxa"/>
+            <w:gridSpan w:val="2"/>
+            <w:vAlign w:val="center"/>
+          </w:tcPr>
+          <w:p>
+            <w:pPr>
+              <w:pStyle w:val="af3"/>
+              <w:spacing w:after="0" w:line="276" w:lineRule="auto"/>
+              <w:ind w:right="0"/>
+              <w:rPr>
+                <w:rFonts w:asciiTheme="minorEastAsia" w:eastAsiaTheme="minorEastAsia" w:hAnsiTheme="minorEastAsia" w:cstheme="minorEastAsia"/>
+                <w:sz w:val="18"/>
+                <w:szCs w:val="18"/>
+                <w:lang w:val="en-US"/>
+              </w:rPr>
+            </w:pPr>
+            <w:r>
+              <w:rPr>
+                <w:rFonts w:asciiTheme="minorEastAsia" w:eastAsiaTheme="minorEastAsia" w:hAnsiTheme="minorEastAsia" w:cstheme="minorEastAsia" w:hint="eastAsia"/>
+                <w:sz w:val="18"/>
+                <w:szCs w:val="18"/>
+                <w:lang w:val="en-US"/>
+              </w:rPr>
+              <w:t>Blog：</w:t>
+            </w:r>
+            <w:r>
+              <w:fldChar w:fldCharType="begin"/>
+            </w:r>
+            <w:r>
+              <w:instrText xml:space="preserve"> HYPERLINK "http://ww" </w:instrText>
+            </w:r>
+            <w:r>
+              <w:fldChar w:fldCharType="separate"/>
+            </w:r>
+            <w:r>
+              <w:rPr>
+                <w:rFonts w:asciiTheme="minorEastAsia" w:eastAsiaTheme="minorEastAsia" w:hAnsiTheme="minorEastAsia" w:cstheme="minorEastAsia" w:hint="eastAsia"/>
+                <w:sz w:val="18"/>
+                <w:szCs w:val="18"/>
+                <w:lang w:val="en-US"/>
+              </w:rPr>
+              <w:t>http://ww</w:t>
+            </w:r>
+            <w:r>
+              <w:rPr>
+                <w:rFonts w:asciiTheme="minorEastAsia" w:eastAsiaTheme="minorEastAsia" w:hAnsiTheme="minorEastAsia" w:cstheme="minorEastAsia"/>
+                <w:sz w:val="18"/>
+                <w:szCs w:val="18"/>
+                <w:lang w:val="en-US"/>
+              </w:rPr>
+              <w:fldChar w:fldCharType="end"/>
+            </w:r>
+            <w:r>
+              <w:rPr>
+                <w:rFonts w:asciiTheme="minorEastAsia" w:eastAsiaTheme="minorEastAsia" w:hAnsiTheme="minorEastAsia" w:cstheme="minorEastAsia" w:hint="eastAsia"/>
+                <w:sz w:val="18"/>
+                <w:szCs w:val="18"/>
+                <w:lang w:val="en-US"/>
+              </w:rPr>
+              <w:t>w.orzzone.com</w:t>
+            </w:r>
+          </w:p>
+        </w:tc>
+      </w:tr>
+      <w:tr>
+        <w:tc>
+          <w:tcPr>
+            <w:tcW w:w="9161" w:type="dxa"/>
+            <w:gridSpan w:val="4"/>
+            <w:vAlign w:val="center"/>
+          </w:tcPr>
+          <w:p>
+            <w:pPr>
+              <w:pStyle w:val="af3"/>
+              <w:spacing w:after="0" w:line="276" w:lineRule="auto"/>
+              <w:ind w:right="0"/>
+              <w:rPr>
+                <w:rFonts w:asciiTheme="minorEastAsia" w:eastAsiaTheme="minorEastAsia" w:hAnsiTheme="minorEastAsia" w:cstheme="minorEastAsia"/>
+                <w:sz w:val="18"/>
+                <w:szCs w:val="18"/>
+                <w:lang w:val="en-US"/>
+              </w:rPr>
+            </w:pPr>
+            <w:r>
+              <w:rPr>
+                <w:rFonts w:asciiTheme="minorEastAsia" w:eastAsiaTheme="minorEastAsia" w:hAnsiTheme="minorEastAsia" w:cstheme="minorEastAsia" w:hint="eastAsia"/>
+                <w:sz w:val="18"/>
+                <w:szCs w:val="18"/>
+                <w:lang w:val="en-US"/>
+              </w:rPr>
+              <w:t>Readings：</w:t>
+            </w:r>
+            <w:r>
+              <w:rPr>
+                <w:rFonts w:asciiTheme="minorEastAsia" w:eastAsiaTheme="minorEastAsia" w:hAnsiTheme="minorEastAsia" w:cstheme="minorEastAsia" w:hint="eastAsia"/>
+                <w:sz w:val="18"/>
+                <w:szCs w:val="18"/>
+                <w:lang w:val="en-US"/>
+              </w:rPr>
+              <w:t>https://book.douban.com/people/cleveryun/</w:t>
+            </w:r>
+          </w:p>
+        </w:tc>
+      </w:tr>
+      <w:tr>
         <w:trPr>
           <w:trHeight w:val="431"/>
         </w:trPr>
         <w:tc>
           <w:tcPr>
             <w:tcW w:w="9161" w:type="dxa"/>
-            <w:gridSpan w:val="3"/>
+            <w:gridSpan w:val="4"/>
             <w:vAlign w:val="center"/>
           </w:tcPr>
           <w:p>
@@ -487,7 +581,6 @@
           <w:rFonts w:asciiTheme="minorEastAsia" w:eastAsiaTheme="minorEastAsia" w:hAnsiTheme="minorEastAsia" w:cstheme="minorEastAsia"/>
           <w:sz w:val="18"/>
           <w:szCs w:val="18"/>
-          <w:lang w:val="en-US"/>
         </w:rPr>
       </w:pPr>
       <w:r>
@@ -501,12 +594,811 @@
       </w:r>
       <w:r>
         <w:rPr>
+          <w:rFonts w:asciiTheme="minorEastAsia" w:eastAsiaTheme="minorEastAsia" w:hAnsiTheme="minorEastAsia" w:cstheme="minorEastAsia"/>
+          <w:sz w:val="18"/>
+          <w:szCs w:val="18"/>
+        </w:rPr>
+        <w:t>熟悉</w:t>
+      </w:r>
+      <w:r>
+        <w:rPr>
+          <w:rFonts w:asciiTheme="minorEastAsia" w:eastAsiaTheme="minorEastAsia" w:hAnsiTheme="minorEastAsia" w:cstheme="minorEastAsia"/>
+          <w:sz w:val="18"/>
+          <w:szCs w:val="18"/>
+        </w:rPr>
+        <w:t>React和</w:t>
+      </w:r>
+      <w:proofErr w:type="spellStart"/>
+      <w:r>
+        <w:rPr>
+          <w:rFonts w:asciiTheme="minorEastAsia" w:eastAsiaTheme="minorEastAsia" w:hAnsiTheme="minorEastAsia" w:cstheme="minorEastAsia"/>
+          <w:sz w:val="18"/>
+          <w:szCs w:val="18"/>
+        </w:rPr>
+        <w:t>Vue</w:t>
+      </w:r>
+      <w:proofErr w:type="spellEnd"/>
+      <w:r>
+        <w:rPr>
+          <w:rFonts w:asciiTheme="minorEastAsia" w:eastAsiaTheme="minorEastAsia" w:hAnsiTheme="minorEastAsia" w:cstheme="minorEastAsia"/>
+          <w:sz w:val="18"/>
+          <w:szCs w:val="18"/>
+        </w:rPr>
+        <w:t>，</w:t>
+      </w:r>
+      <w:r>
+        <w:rPr>
           <w:rFonts w:asciiTheme="minorEastAsia" w:eastAsiaTheme="minorEastAsia" w:hAnsiTheme="minorEastAsia" w:cstheme="minorEastAsia" w:hint="eastAsia"/>
           <w:sz w:val="18"/>
           <w:szCs w:val="18"/>
           <w:lang w:val="en-US"/>
         </w:rPr>
-        <w:t>三大框架最熟悉的是</w:t>
+        <w:t>注重组件和函数的封装，以减少代码冗余，提高后续开发效率和代码的可维护性</w:t>
+      </w:r>
+      <w:r>
+        <w:rPr>
+          <w:rFonts w:asciiTheme="minorEastAsia" w:eastAsiaTheme="minorEastAsia" w:hAnsiTheme="minorEastAsia" w:cstheme="minorEastAsia"/>
+          <w:sz w:val="18"/>
+          <w:szCs w:val="18"/>
+        </w:rPr>
+        <w:t>。</w:t>
+      </w:r>
+    </w:p>
+    <w:tbl>
+      <w:tblPr>
+        <w:tblStyle w:val="af2"/>
+        <w:tblW w:w="0" w:type="auto"/>
+        <w:tblLook w:val="04A0" w:firstRow="1" w:lastRow="0" w:firstColumn="1" w:lastColumn="0" w:noHBand="0" w:noVBand="1"/>
+      </w:tblPr>
+      <w:tblGrid>
+        <w:gridCol w:w="2093"/>
+        <w:gridCol w:w="7294"/>
+      </w:tblGrid>
+      <w:tr>
+        <w:tc>
+          <w:tcPr>
+            <w:tcW w:w="2093" w:type="dxa"/>
+          </w:tcPr>
+          <w:p>
+            <w:pPr>
+              <w:spacing w:after="0" w:line="240" w:lineRule="auto"/>
+              <w:rPr>
+                <w:rFonts w:asciiTheme="minorEastAsia" w:eastAsiaTheme="minorEastAsia" w:hAnsiTheme="minorEastAsia" w:cstheme="minorEastAsia"/>
+                <w:sz w:val="18"/>
+                <w:szCs w:val="18"/>
+                <w:lang w:val="en-US"/>
+              </w:rPr>
+            </w:pPr>
+            <w:r>
+              <w:rPr>
+                <w:rFonts w:asciiTheme="minorEastAsia" w:eastAsiaTheme="minorEastAsia" w:hAnsiTheme="minorEastAsia" w:cstheme="minorEastAsia" w:hint="eastAsia"/>
+                <w:sz w:val="18"/>
+                <w:szCs w:val="18"/>
+                <w:lang w:val="en-US"/>
+              </w:rPr>
+              <w:t>车</w:t>
+            </w:r>
+            <w:proofErr w:type="gramStart"/>
+            <w:r>
+              <w:rPr>
+                <w:rFonts w:asciiTheme="minorEastAsia" w:eastAsiaTheme="minorEastAsia" w:hAnsiTheme="minorEastAsia" w:cstheme="minorEastAsia" w:hint="eastAsia"/>
+                <w:sz w:val="18"/>
+                <w:szCs w:val="18"/>
+                <w:lang w:val="en-US"/>
+              </w:rPr>
+              <w:t>保赢</w:t>
+            </w:r>
+            <w:r>
+              <w:rPr>
+                <w:rFonts w:asciiTheme="minorEastAsia" w:eastAsiaTheme="minorEastAsia" w:hAnsiTheme="minorEastAsia" w:cstheme="minorEastAsia"/>
+                <w:sz w:val="18"/>
+                <w:szCs w:val="18"/>
+                <w:lang w:val="en-US"/>
+              </w:rPr>
+              <w:t>公众号</w:t>
+            </w:r>
+            <w:proofErr w:type="gramEnd"/>
+          </w:p>
+        </w:tc>
+        <w:tc>
+          <w:tcPr>
+            <w:tcW w:w="7294" w:type="dxa"/>
+          </w:tcPr>
+          <w:p>
+            <w:pPr>
+              <w:spacing w:after="0" w:line="240" w:lineRule="auto"/>
+              <w:rPr>
+                <w:rFonts w:asciiTheme="minorEastAsia" w:eastAsiaTheme="minorEastAsia" w:hAnsiTheme="minorEastAsia" w:cstheme="minorEastAsia"/>
+                <w:sz w:val="18"/>
+                <w:szCs w:val="18"/>
+                <w:lang w:val="en-US"/>
+              </w:rPr>
+            </w:pPr>
+            <w:r>
+              <w:rPr>
+                <w:rFonts w:asciiTheme="minorEastAsia" w:eastAsiaTheme="minorEastAsia" w:hAnsiTheme="minorEastAsia" w:cstheme="minorEastAsia" w:hint="eastAsia"/>
+                <w:sz w:val="18"/>
+                <w:szCs w:val="18"/>
+                <w:lang w:val="en-US"/>
+              </w:rPr>
+              <w:t>技术</w:t>
+            </w:r>
+            <w:proofErr w:type="gramStart"/>
+            <w:r>
+              <w:rPr>
+                <w:rFonts w:asciiTheme="minorEastAsia" w:eastAsiaTheme="minorEastAsia" w:hAnsiTheme="minorEastAsia" w:cstheme="minorEastAsia" w:hint="eastAsia"/>
+                <w:sz w:val="18"/>
+                <w:szCs w:val="18"/>
+                <w:lang w:val="en-US"/>
+              </w:rPr>
+              <w:t>栈</w:t>
+            </w:r>
+            <w:proofErr w:type="gramEnd"/>
+            <w:r>
+              <w:rPr>
+                <w:rFonts w:asciiTheme="minorEastAsia" w:eastAsiaTheme="minorEastAsia" w:hAnsiTheme="minorEastAsia" w:cstheme="minorEastAsia" w:hint="eastAsia"/>
+                <w:sz w:val="18"/>
+                <w:szCs w:val="18"/>
+                <w:lang w:val="en-US"/>
+              </w:rPr>
+              <w:t>：script标签引入</w:t>
+            </w:r>
+            <w:proofErr w:type="spellStart"/>
+            <w:r>
+              <w:rPr>
+                <w:rFonts w:asciiTheme="minorEastAsia" w:eastAsiaTheme="minorEastAsia" w:hAnsiTheme="minorEastAsia" w:cstheme="minorEastAsia" w:hint="eastAsia"/>
+                <w:sz w:val="18"/>
+                <w:szCs w:val="18"/>
+                <w:lang w:val="en-US"/>
+              </w:rPr>
+              <w:t>Vue</w:t>
+            </w:r>
+            <w:proofErr w:type="spellEnd"/>
+            <w:r>
+              <w:rPr>
+                <w:rFonts w:asciiTheme="minorEastAsia" w:eastAsiaTheme="minorEastAsia" w:hAnsiTheme="minorEastAsia" w:cstheme="minorEastAsia" w:hint="eastAsia"/>
+                <w:sz w:val="18"/>
+                <w:szCs w:val="18"/>
+                <w:lang w:val="en-US"/>
+              </w:rPr>
+              <w:t xml:space="preserve"> =&gt;webpack+Vue1 </w:t>
+            </w:r>
+            <w:r>
+              <w:rPr>
+                <w:rFonts w:asciiTheme="minorEastAsia" w:eastAsiaTheme="minorEastAsia" w:hAnsiTheme="minorEastAsia" w:cstheme="minorEastAsia" w:hint="eastAsia"/>
+                <w:sz w:val="18"/>
+                <w:szCs w:val="18"/>
+                <w:lang w:val="en-US"/>
+              </w:rPr>
+              <w:t>全家桶</w:t>
+            </w:r>
+            <w:r>
+              <w:rPr>
+                <w:rFonts w:asciiTheme="minorEastAsia" w:eastAsiaTheme="minorEastAsia" w:hAnsiTheme="minorEastAsia" w:cstheme="minorEastAsia" w:hint="eastAsia"/>
+                <w:sz w:val="18"/>
+                <w:szCs w:val="18"/>
+                <w:lang w:val="en-US"/>
+              </w:rPr>
+              <w:t>=&gt; webpack+Vue2</w:t>
+            </w:r>
+            <w:r>
+              <w:rPr>
+                <w:rFonts w:asciiTheme="minorEastAsia" w:eastAsiaTheme="minorEastAsia" w:hAnsiTheme="minorEastAsia" w:cstheme="minorEastAsia" w:hint="eastAsia"/>
+                <w:sz w:val="18"/>
+                <w:szCs w:val="18"/>
+                <w:lang w:val="en-US"/>
+              </w:rPr>
+              <w:t>全家桶</w:t>
+            </w:r>
+          </w:p>
+          <w:p>
+            <w:pPr>
+              <w:spacing w:after="0" w:line="240" w:lineRule="auto"/>
+              <w:rPr>
+                <w:rFonts w:asciiTheme="minorEastAsia" w:eastAsiaTheme="minorEastAsia" w:hAnsiTheme="minorEastAsia" w:cstheme="minorEastAsia"/>
+                <w:sz w:val="18"/>
+                <w:szCs w:val="18"/>
+                <w:lang w:val="en-US"/>
+              </w:rPr>
+            </w:pPr>
+            <w:r>
+              <w:rPr>
+                <w:rFonts w:asciiTheme="minorEastAsia" w:eastAsiaTheme="minorEastAsia" w:hAnsiTheme="minorEastAsia" w:cstheme="minorEastAsia"/>
+                <w:sz w:val="18"/>
+                <w:szCs w:val="18"/>
+                <w:lang w:val="en-US"/>
+              </w:rPr>
+              <w:t>独立开发维护</w:t>
+            </w:r>
+            <w:r>
+              <w:rPr>
+                <w:rFonts w:asciiTheme="minorEastAsia" w:eastAsiaTheme="minorEastAsia" w:hAnsiTheme="minorEastAsia" w:cstheme="minorEastAsia"/>
+                <w:sz w:val="18"/>
+                <w:szCs w:val="18"/>
+                <w:lang w:val="en-US"/>
+              </w:rPr>
+              <w:t>了</w:t>
+            </w:r>
+            <w:r>
+              <w:rPr>
+                <w:rFonts w:asciiTheme="minorEastAsia" w:eastAsiaTheme="minorEastAsia" w:hAnsiTheme="minorEastAsia" w:cstheme="minorEastAsia"/>
+                <w:sz w:val="18"/>
+                <w:szCs w:val="18"/>
+                <w:lang w:val="en-US"/>
+              </w:rPr>
+              <w:t>两年左右的一个</w:t>
+            </w:r>
+            <w:r>
+              <w:rPr>
+                <w:rFonts w:asciiTheme="minorEastAsia" w:eastAsiaTheme="minorEastAsia" w:hAnsiTheme="minorEastAsia" w:cstheme="minorEastAsia"/>
+                <w:sz w:val="18"/>
+                <w:szCs w:val="18"/>
+                <w:lang w:val="en-US"/>
+              </w:rPr>
+              <w:t>车险投保报价</w:t>
+            </w:r>
+            <w:proofErr w:type="gramStart"/>
+            <w:r>
+              <w:rPr>
+                <w:rFonts w:asciiTheme="minorEastAsia" w:eastAsiaTheme="minorEastAsia" w:hAnsiTheme="minorEastAsia" w:cstheme="minorEastAsia" w:hint="eastAsia"/>
+                <w:sz w:val="18"/>
+                <w:szCs w:val="18"/>
+                <w:lang w:val="en-US"/>
+              </w:rPr>
+              <w:t>微信公众号</w:t>
+            </w:r>
+            <w:proofErr w:type="gramEnd"/>
+            <w:r>
+              <w:rPr>
+                <w:rFonts w:asciiTheme="minorEastAsia" w:eastAsiaTheme="minorEastAsia" w:hAnsiTheme="minorEastAsia" w:cstheme="minorEastAsia" w:hint="eastAsia"/>
+                <w:sz w:val="18"/>
+                <w:szCs w:val="18"/>
+                <w:lang w:val="en-US"/>
+              </w:rPr>
+              <w:t>项目</w:t>
+            </w:r>
+            <w:r>
+              <w:rPr>
+                <w:rFonts w:asciiTheme="minorEastAsia" w:eastAsiaTheme="minorEastAsia" w:hAnsiTheme="minorEastAsia" w:cstheme="minorEastAsia" w:hint="eastAsia"/>
+                <w:sz w:val="18"/>
+                <w:szCs w:val="18"/>
+                <w:lang w:val="en-US"/>
+              </w:rPr>
+              <w:t>，对应有个PC管理系统</w:t>
+            </w:r>
+          </w:p>
+        </w:tc>
+      </w:tr>
+      <w:tr>
+        <w:tc>
+          <w:tcPr>
+            <w:tcW w:w="2093" w:type="dxa"/>
+          </w:tcPr>
+          <w:p>
+            <w:pPr>
+              <w:spacing w:after="0" w:line="240" w:lineRule="auto"/>
+              <w:rPr>
+                <w:rFonts w:asciiTheme="minorEastAsia" w:eastAsiaTheme="minorEastAsia" w:hAnsiTheme="minorEastAsia" w:cstheme="minorEastAsia"/>
+                <w:sz w:val="18"/>
+                <w:szCs w:val="18"/>
+                <w:lang w:val="en-US"/>
+              </w:rPr>
+            </w:pPr>
+            <w:r>
+              <w:rPr>
+                <w:rFonts w:asciiTheme="minorEastAsia" w:eastAsiaTheme="minorEastAsia" w:hAnsiTheme="minorEastAsia" w:cstheme="minorEastAsia"/>
+                <w:sz w:val="18"/>
+                <w:szCs w:val="18"/>
+                <w:lang w:val="en-US"/>
+              </w:rPr>
+              <w:t>太保寿险APP</w:t>
+            </w:r>
+          </w:p>
+        </w:tc>
+        <w:tc>
+          <w:tcPr>
+            <w:tcW w:w="7294" w:type="dxa"/>
+          </w:tcPr>
+          <w:p>
+            <w:pPr>
+              <w:spacing w:after="0" w:line="240" w:lineRule="auto"/>
+              <w:rPr>
+                <w:rFonts w:asciiTheme="minorEastAsia" w:eastAsiaTheme="minorEastAsia" w:hAnsiTheme="minorEastAsia" w:cstheme="minorEastAsia"/>
+                <w:sz w:val="18"/>
+                <w:szCs w:val="18"/>
+                <w:lang w:val="en-US"/>
+              </w:rPr>
+            </w:pPr>
+            <w:r>
+              <w:rPr>
+                <w:rFonts w:asciiTheme="minorEastAsia" w:eastAsiaTheme="minorEastAsia" w:hAnsiTheme="minorEastAsia" w:cstheme="minorEastAsia" w:hint="eastAsia"/>
+                <w:sz w:val="18"/>
+                <w:szCs w:val="18"/>
+                <w:lang w:val="en-US"/>
+              </w:rPr>
+              <w:t>技术</w:t>
+            </w:r>
+            <w:proofErr w:type="gramStart"/>
+            <w:r>
+              <w:rPr>
+                <w:rFonts w:asciiTheme="minorEastAsia" w:eastAsiaTheme="minorEastAsia" w:hAnsiTheme="minorEastAsia" w:cstheme="minorEastAsia" w:hint="eastAsia"/>
+                <w:sz w:val="18"/>
+                <w:szCs w:val="18"/>
+                <w:lang w:val="en-US"/>
+              </w:rPr>
+              <w:t>栈</w:t>
+            </w:r>
+            <w:proofErr w:type="gramEnd"/>
+            <w:r>
+              <w:rPr>
+                <w:rFonts w:asciiTheme="minorEastAsia" w:eastAsiaTheme="minorEastAsia" w:hAnsiTheme="minorEastAsia" w:cstheme="minorEastAsia" w:hint="eastAsia"/>
+                <w:sz w:val="18"/>
+                <w:szCs w:val="18"/>
+                <w:lang w:val="en-US"/>
+              </w:rPr>
+              <w:t>：React Native</w:t>
+            </w:r>
+          </w:p>
+          <w:p>
+            <w:pPr>
+              <w:spacing w:after="0" w:line="240" w:lineRule="auto"/>
+              <w:rPr>
+                <w:rFonts w:asciiTheme="minorEastAsia" w:eastAsiaTheme="minorEastAsia" w:hAnsiTheme="minorEastAsia" w:cstheme="minorEastAsia"/>
+                <w:sz w:val="18"/>
+                <w:szCs w:val="18"/>
+                <w:lang w:val="en-US"/>
+              </w:rPr>
+            </w:pPr>
+            <w:r>
+              <w:rPr>
+                <w:rFonts w:asciiTheme="minorEastAsia" w:eastAsiaTheme="minorEastAsia" w:hAnsiTheme="minorEastAsia" w:cstheme="minorEastAsia" w:hint="eastAsia"/>
+                <w:sz w:val="18"/>
+                <w:szCs w:val="18"/>
+                <w:lang w:val="en-US"/>
+              </w:rPr>
+              <w:t>外包项目，非独立开发，</w:t>
+            </w:r>
+            <w:r>
+              <w:rPr>
+                <w:rFonts w:asciiTheme="minorEastAsia" w:eastAsiaTheme="minorEastAsia" w:hAnsiTheme="minorEastAsia" w:cstheme="minorEastAsia" w:hint="eastAsia"/>
+                <w:sz w:val="18"/>
+                <w:szCs w:val="18"/>
+                <w:lang w:val="en-US"/>
+              </w:rPr>
+              <w:t>参与时间较短（</w:t>
+            </w:r>
+            <w:r>
+              <w:rPr>
+                <w:rFonts w:asciiTheme="minorEastAsia" w:eastAsiaTheme="minorEastAsia" w:hAnsiTheme="minorEastAsia" w:cstheme="minorEastAsia" w:hint="eastAsia"/>
+                <w:sz w:val="18"/>
+                <w:szCs w:val="18"/>
+                <w:lang w:val="en-US"/>
+              </w:rPr>
+              <w:t>3</w:t>
+            </w:r>
+            <w:r>
+              <w:rPr>
+                <w:rFonts w:asciiTheme="minorEastAsia" w:eastAsiaTheme="minorEastAsia" w:hAnsiTheme="minorEastAsia" w:cstheme="minorEastAsia" w:hint="eastAsia"/>
+                <w:sz w:val="18"/>
+                <w:szCs w:val="18"/>
+                <w:lang w:val="en-US"/>
+              </w:rPr>
+              <w:t>个月），</w:t>
+            </w:r>
+            <w:r>
+              <w:rPr>
+                <w:rFonts w:asciiTheme="minorEastAsia" w:eastAsiaTheme="minorEastAsia" w:hAnsiTheme="minorEastAsia" w:cstheme="minorEastAsia" w:hint="eastAsia"/>
+                <w:sz w:val="18"/>
+                <w:szCs w:val="18"/>
+                <w:lang w:val="en-US"/>
+              </w:rPr>
+              <w:t>使用flow进行类型检查</w:t>
+            </w:r>
+          </w:p>
+        </w:tc>
+      </w:tr>
+      <w:tr>
+        <w:tc>
+          <w:tcPr>
+            <w:tcW w:w="2093" w:type="dxa"/>
+          </w:tcPr>
+          <w:p>
+            <w:pPr>
+              <w:spacing w:after="0" w:line="240" w:lineRule="auto"/>
+              <w:rPr>
+                <w:rFonts w:asciiTheme="minorEastAsia" w:eastAsiaTheme="minorEastAsia" w:hAnsiTheme="minorEastAsia" w:cstheme="minorEastAsia"/>
+                <w:sz w:val="18"/>
+                <w:szCs w:val="18"/>
+                <w:lang w:val="en-US"/>
+              </w:rPr>
+            </w:pPr>
+            <w:proofErr w:type="gramStart"/>
+            <w:r>
+              <w:rPr>
+                <w:rFonts w:asciiTheme="minorEastAsia" w:eastAsiaTheme="minorEastAsia" w:hAnsiTheme="minorEastAsia" w:cstheme="minorEastAsia"/>
+                <w:sz w:val="18"/>
+                <w:szCs w:val="18"/>
+                <w:lang w:val="en-US"/>
+              </w:rPr>
+              <w:t>寻单王</w:t>
+            </w:r>
+            <w:proofErr w:type="gramEnd"/>
+            <w:r>
+              <w:rPr>
+                <w:rFonts w:asciiTheme="minorEastAsia" w:eastAsiaTheme="minorEastAsia" w:hAnsiTheme="minorEastAsia" w:cstheme="minorEastAsia"/>
+                <w:sz w:val="18"/>
+                <w:szCs w:val="18"/>
+                <w:lang w:val="en-US"/>
+              </w:rPr>
+              <w:t>APP</w:t>
+            </w:r>
+          </w:p>
+        </w:tc>
+        <w:tc>
+          <w:tcPr>
+            <w:tcW w:w="7294" w:type="dxa"/>
+          </w:tcPr>
+          <w:p>
+            <w:pPr>
+              <w:spacing w:after="0" w:line="240" w:lineRule="auto"/>
+              <w:rPr>
+                <w:rFonts w:asciiTheme="minorEastAsia" w:eastAsiaTheme="minorEastAsia" w:hAnsiTheme="minorEastAsia" w:cstheme="minorEastAsia"/>
+                <w:sz w:val="18"/>
+                <w:szCs w:val="18"/>
+                <w:lang w:val="en-US"/>
+              </w:rPr>
+            </w:pPr>
+            <w:r>
+              <w:rPr>
+                <w:rFonts w:asciiTheme="minorEastAsia" w:eastAsiaTheme="minorEastAsia" w:hAnsiTheme="minorEastAsia" w:cstheme="minorEastAsia" w:hint="eastAsia"/>
+                <w:sz w:val="18"/>
+                <w:szCs w:val="18"/>
+                <w:lang w:val="en-US"/>
+              </w:rPr>
+              <w:t>技术</w:t>
+            </w:r>
+            <w:proofErr w:type="gramStart"/>
+            <w:r>
+              <w:rPr>
+                <w:rFonts w:asciiTheme="minorEastAsia" w:eastAsiaTheme="minorEastAsia" w:hAnsiTheme="minorEastAsia" w:cstheme="minorEastAsia" w:hint="eastAsia"/>
+                <w:sz w:val="18"/>
+                <w:szCs w:val="18"/>
+                <w:lang w:val="en-US"/>
+              </w:rPr>
+              <w:t>栈</w:t>
+            </w:r>
+            <w:proofErr w:type="gramEnd"/>
+            <w:r>
+              <w:rPr>
+                <w:rFonts w:asciiTheme="minorEastAsia" w:eastAsiaTheme="minorEastAsia" w:hAnsiTheme="minorEastAsia" w:cstheme="minorEastAsia" w:hint="eastAsia"/>
+                <w:sz w:val="18"/>
+                <w:szCs w:val="18"/>
+                <w:lang w:val="en-US"/>
+              </w:rPr>
+              <w:t>：Vue2全家桶+typescript</w:t>
+            </w:r>
+          </w:p>
+          <w:p>
+            <w:pPr>
+              <w:spacing w:after="0" w:line="240" w:lineRule="auto"/>
+              <w:rPr>
+                <w:rFonts w:asciiTheme="minorEastAsia" w:eastAsiaTheme="minorEastAsia" w:hAnsiTheme="minorEastAsia" w:cstheme="minorEastAsia"/>
+                <w:sz w:val="18"/>
+                <w:szCs w:val="18"/>
+                <w:lang w:val="en-US"/>
+              </w:rPr>
+            </w:pPr>
+            <w:r>
+              <w:rPr>
+                <w:rFonts w:asciiTheme="minorEastAsia" w:eastAsiaTheme="minorEastAsia" w:hAnsiTheme="minorEastAsia" w:cstheme="minorEastAsia" w:hint="eastAsia"/>
+                <w:sz w:val="18"/>
+                <w:szCs w:val="18"/>
+                <w:lang w:val="en-US"/>
+              </w:rPr>
+              <w:t>之前是传统</w:t>
+            </w:r>
+            <w:proofErr w:type="spellStart"/>
+            <w:r>
+              <w:rPr>
+                <w:rFonts w:asciiTheme="minorEastAsia" w:eastAsiaTheme="minorEastAsia" w:hAnsiTheme="minorEastAsia" w:cstheme="minorEastAsia" w:hint="eastAsia"/>
+                <w:sz w:val="18"/>
+                <w:szCs w:val="18"/>
+                <w:lang w:val="en-US"/>
+              </w:rPr>
+              <w:t>jquery</w:t>
+            </w:r>
+            <w:proofErr w:type="spellEnd"/>
+            <w:r>
+              <w:rPr>
+                <w:rFonts w:asciiTheme="minorEastAsia" w:eastAsiaTheme="minorEastAsia" w:hAnsiTheme="minorEastAsia" w:cstheme="minorEastAsia" w:hint="eastAsia"/>
+                <w:sz w:val="18"/>
+                <w:szCs w:val="18"/>
+                <w:lang w:val="en-US"/>
+              </w:rPr>
+              <w:t>项目，用两周时间独立重构的项目，使用</w:t>
+            </w:r>
+            <w:proofErr w:type="spellStart"/>
+            <w:r>
+              <w:rPr>
+                <w:rFonts w:asciiTheme="minorEastAsia" w:eastAsiaTheme="minorEastAsia" w:hAnsiTheme="minorEastAsia" w:cstheme="minorEastAsia" w:hint="eastAsia"/>
+                <w:sz w:val="18"/>
+                <w:szCs w:val="18"/>
+                <w:lang w:val="en-US"/>
+              </w:rPr>
+              <w:t>HBuilder</w:t>
+            </w:r>
+            <w:proofErr w:type="spellEnd"/>
+            <w:r>
+              <w:rPr>
+                <w:rFonts w:asciiTheme="minorEastAsia" w:eastAsiaTheme="minorEastAsia" w:hAnsiTheme="minorEastAsia" w:cstheme="minorEastAsia" w:hint="eastAsia"/>
+                <w:sz w:val="18"/>
+                <w:szCs w:val="18"/>
+                <w:lang w:val="en-US"/>
+              </w:rPr>
+              <w:t>打包APP</w:t>
+            </w:r>
+          </w:p>
+        </w:tc>
+      </w:tr>
+      <w:tr>
+        <w:tc>
+          <w:tcPr>
+            <w:tcW w:w="2093" w:type="dxa"/>
+          </w:tcPr>
+          <w:p>
+            <w:pPr>
+              <w:spacing w:after="0" w:line="240" w:lineRule="auto"/>
+              <w:rPr>
+                <w:rFonts w:asciiTheme="minorEastAsia" w:eastAsiaTheme="minorEastAsia" w:hAnsiTheme="minorEastAsia" w:cstheme="minorEastAsia"/>
+                <w:sz w:val="18"/>
+                <w:szCs w:val="18"/>
+                <w:lang w:val="en-US"/>
+              </w:rPr>
+            </w:pPr>
+            <w:r>
+              <w:rPr>
+                <w:rFonts w:asciiTheme="minorEastAsia" w:eastAsiaTheme="minorEastAsia" w:hAnsiTheme="minorEastAsia" w:cstheme="minorEastAsia"/>
+                <w:sz w:val="18"/>
+                <w:szCs w:val="18"/>
+                <w:lang w:val="en-US"/>
+              </w:rPr>
+              <w:t>掌上基金</w:t>
+            </w:r>
+            <w:r>
+              <w:rPr>
+                <w:rFonts w:asciiTheme="minorEastAsia" w:eastAsiaTheme="minorEastAsia" w:hAnsiTheme="minorEastAsia" w:cstheme="minorEastAsia" w:hint="eastAsia"/>
+                <w:sz w:val="18"/>
+                <w:szCs w:val="18"/>
+                <w:lang w:val="en-US"/>
+              </w:rPr>
+              <w:t>、</w:t>
+            </w:r>
+            <w:r>
+              <w:rPr>
+                <w:rFonts w:asciiTheme="minorEastAsia" w:eastAsiaTheme="minorEastAsia" w:hAnsiTheme="minorEastAsia" w:cstheme="minorEastAsia"/>
+                <w:sz w:val="18"/>
+                <w:szCs w:val="18"/>
+                <w:lang w:val="en-US"/>
+              </w:rPr>
+              <w:t>储蓄罐APP</w:t>
+            </w:r>
+          </w:p>
+        </w:tc>
+        <w:tc>
+          <w:tcPr>
+            <w:tcW w:w="7294" w:type="dxa"/>
+          </w:tcPr>
+          <w:p>
+            <w:pPr>
+              <w:spacing w:after="0" w:line="240" w:lineRule="auto"/>
+              <w:rPr>
+                <w:rFonts w:asciiTheme="minorEastAsia" w:eastAsiaTheme="minorEastAsia" w:hAnsiTheme="minorEastAsia" w:cstheme="minorEastAsia"/>
+                <w:sz w:val="18"/>
+                <w:szCs w:val="18"/>
+                <w:lang w:val="en-US"/>
+              </w:rPr>
+            </w:pPr>
+            <w:r>
+              <w:rPr>
+                <w:rFonts w:asciiTheme="minorEastAsia" w:eastAsiaTheme="minorEastAsia" w:hAnsiTheme="minorEastAsia" w:cstheme="minorEastAsia" w:hint="eastAsia"/>
+                <w:sz w:val="18"/>
+                <w:szCs w:val="18"/>
+                <w:lang w:val="en-US"/>
+              </w:rPr>
+              <w:t>技术</w:t>
+            </w:r>
+            <w:proofErr w:type="gramStart"/>
+            <w:r>
+              <w:rPr>
+                <w:rFonts w:asciiTheme="minorEastAsia" w:eastAsiaTheme="minorEastAsia" w:hAnsiTheme="minorEastAsia" w:cstheme="minorEastAsia" w:hint="eastAsia"/>
+                <w:sz w:val="18"/>
+                <w:szCs w:val="18"/>
+                <w:lang w:val="en-US"/>
+              </w:rPr>
+              <w:t>栈</w:t>
+            </w:r>
+            <w:proofErr w:type="gramEnd"/>
+            <w:r>
+              <w:rPr>
+                <w:rFonts w:asciiTheme="minorEastAsia" w:eastAsiaTheme="minorEastAsia" w:hAnsiTheme="minorEastAsia" w:cstheme="minorEastAsia" w:hint="eastAsia"/>
+                <w:sz w:val="18"/>
+                <w:szCs w:val="18"/>
+                <w:lang w:val="en-US"/>
+              </w:rPr>
+              <w:t>：React全家桶</w:t>
+            </w:r>
+          </w:p>
+          <w:p>
+            <w:pPr>
+              <w:spacing w:after="0" w:line="240" w:lineRule="auto"/>
+              <w:rPr>
+                <w:rFonts w:asciiTheme="minorEastAsia" w:eastAsiaTheme="minorEastAsia" w:hAnsiTheme="minorEastAsia" w:cstheme="minorEastAsia"/>
+                <w:sz w:val="18"/>
+                <w:szCs w:val="18"/>
+                <w:lang w:val="en-US"/>
+              </w:rPr>
+            </w:pPr>
+            <w:r>
+              <w:rPr>
+                <w:rFonts w:asciiTheme="minorEastAsia" w:eastAsiaTheme="minorEastAsia" w:hAnsiTheme="minorEastAsia" w:cstheme="minorEastAsia" w:hint="eastAsia"/>
+                <w:sz w:val="18"/>
+                <w:szCs w:val="18"/>
+                <w:lang w:val="en-US"/>
+              </w:rPr>
+              <w:t>非独立开发，参与时间半年左右，期间将一个React项目的build编译时间由原先的两三分钟缩减到20秒内，非首次编译可以到10s以内，</w:t>
+            </w:r>
+            <w:proofErr w:type="gramStart"/>
+            <w:r>
+              <w:rPr>
+                <w:rFonts w:asciiTheme="minorEastAsia" w:eastAsiaTheme="minorEastAsia" w:hAnsiTheme="minorEastAsia" w:cstheme="minorEastAsia" w:hint="eastAsia"/>
+                <w:sz w:val="18"/>
+                <w:szCs w:val="18"/>
+                <w:lang w:val="en-US"/>
+              </w:rPr>
+              <w:t>全量包大小</w:t>
+            </w:r>
+            <w:proofErr w:type="gramEnd"/>
+            <w:r>
+              <w:rPr>
+                <w:rFonts w:asciiTheme="minorEastAsia" w:eastAsiaTheme="minorEastAsia" w:hAnsiTheme="minorEastAsia" w:cstheme="minorEastAsia" w:hint="eastAsia"/>
+                <w:sz w:val="18"/>
+                <w:szCs w:val="18"/>
+                <w:lang w:val="en-US"/>
+              </w:rPr>
+              <w:t>（压缩后）由4.3M缩减为1.3M，常规增量</w:t>
+            </w:r>
+            <w:proofErr w:type="gramStart"/>
+            <w:r>
+              <w:rPr>
+                <w:rFonts w:asciiTheme="minorEastAsia" w:eastAsiaTheme="minorEastAsia" w:hAnsiTheme="minorEastAsia" w:cstheme="minorEastAsia" w:hint="eastAsia"/>
+                <w:sz w:val="18"/>
+                <w:szCs w:val="18"/>
+                <w:lang w:val="en-US"/>
+              </w:rPr>
+              <w:t>包大小</w:t>
+            </w:r>
+            <w:proofErr w:type="gramEnd"/>
+            <w:r>
+              <w:rPr>
+                <w:rFonts w:asciiTheme="minorEastAsia" w:eastAsiaTheme="minorEastAsia" w:hAnsiTheme="minorEastAsia" w:cstheme="minorEastAsia" w:hint="eastAsia"/>
+                <w:sz w:val="18"/>
+                <w:szCs w:val="18"/>
+                <w:lang w:val="en-US"/>
+              </w:rPr>
+              <w:t>由动不动就全</w:t>
+            </w:r>
+            <w:proofErr w:type="gramStart"/>
+            <w:r>
+              <w:rPr>
+                <w:rFonts w:asciiTheme="minorEastAsia" w:eastAsiaTheme="minorEastAsia" w:hAnsiTheme="minorEastAsia" w:cstheme="minorEastAsia" w:hint="eastAsia"/>
+                <w:sz w:val="18"/>
+                <w:szCs w:val="18"/>
+                <w:lang w:val="en-US"/>
+              </w:rPr>
+              <w:t>量包大小</w:t>
+            </w:r>
+            <w:proofErr w:type="gramEnd"/>
+            <w:r>
+              <w:rPr>
+                <w:rFonts w:asciiTheme="minorEastAsia" w:eastAsiaTheme="minorEastAsia" w:hAnsiTheme="minorEastAsia" w:cstheme="minorEastAsia" w:hint="eastAsia"/>
+                <w:sz w:val="18"/>
+                <w:szCs w:val="18"/>
+                <w:lang w:val="en-US"/>
+              </w:rPr>
+              <w:t>到基本不超过200K</w:t>
+            </w:r>
+          </w:p>
+        </w:tc>
+      </w:tr>
+      <w:tr>
+        <w:tc>
+          <w:tcPr>
+            <w:tcW w:w="2093" w:type="dxa"/>
+          </w:tcPr>
+          <w:p>
+            <w:pPr>
+              <w:spacing w:after="0" w:line="240" w:lineRule="auto"/>
+              <w:rPr>
+                <w:rFonts w:asciiTheme="minorEastAsia" w:eastAsiaTheme="minorEastAsia" w:hAnsiTheme="minorEastAsia" w:cstheme="minorEastAsia"/>
+                <w:sz w:val="18"/>
+                <w:szCs w:val="18"/>
+                <w:lang w:val="en-US"/>
+              </w:rPr>
+            </w:pPr>
+            <w:r>
+              <w:rPr>
+                <w:rFonts w:asciiTheme="minorEastAsia" w:eastAsiaTheme="minorEastAsia" w:hAnsiTheme="minorEastAsia" w:cstheme="minorEastAsia"/>
+                <w:sz w:val="18"/>
+                <w:szCs w:val="18"/>
+                <w:lang w:val="en-US"/>
+              </w:rPr>
+              <w:t>调研项目</w:t>
+            </w:r>
+          </w:p>
+        </w:tc>
+        <w:tc>
+          <w:tcPr>
+            <w:tcW w:w="7294" w:type="dxa"/>
+          </w:tcPr>
+          <w:p>
+            <w:pPr>
+              <w:spacing w:after="0" w:line="240" w:lineRule="auto"/>
+              <w:rPr>
+                <w:rFonts w:asciiTheme="minorEastAsia" w:eastAsiaTheme="minorEastAsia" w:hAnsiTheme="minorEastAsia" w:cstheme="minorEastAsia"/>
+                <w:sz w:val="18"/>
+                <w:szCs w:val="18"/>
+                <w:lang w:val="en-US"/>
+              </w:rPr>
+            </w:pPr>
+            <w:r>
+              <w:rPr>
+                <w:rFonts w:asciiTheme="minorEastAsia" w:eastAsiaTheme="minorEastAsia" w:hAnsiTheme="minorEastAsia" w:cstheme="minorEastAsia" w:hint="eastAsia"/>
+                <w:sz w:val="18"/>
+                <w:szCs w:val="18"/>
+                <w:lang w:val="en-US"/>
+              </w:rPr>
+              <w:t>本地使用next.js进行SSR来进行预渲染实现SEO友好化的方案</w:t>
+            </w:r>
+          </w:p>
+        </w:tc>
+      </w:tr>
+    </w:tbl>
+    <w:p>
+      <w:pPr>
+        <w:spacing w:after="0" w:line="240" w:lineRule="auto"/>
+        <w:rPr>
+          <w:rFonts w:asciiTheme="minorEastAsia" w:eastAsiaTheme="minorEastAsia" w:hAnsiTheme="minorEastAsia" w:cstheme="minorEastAsia"/>
+          <w:sz w:val="18"/>
+          <w:szCs w:val="18"/>
+          <w:lang w:val="en-US"/>
+        </w:rPr>
+      </w:pPr>
+      <w:r>
+        <w:rPr>
+          <w:rFonts w:asciiTheme="minorEastAsia" w:eastAsiaTheme="minorEastAsia" w:hAnsiTheme="minorEastAsia" w:cstheme="minorEastAsia" w:hint="eastAsia"/>
+          <w:sz w:val="18"/>
+          <w:szCs w:val="18"/>
+          <w:lang w:val="en-US"/>
+        </w:rPr>
+        <w:t>2、喜欢用</w:t>
+      </w:r>
+      <w:r>
+        <w:rPr>
+          <w:rFonts w:asciiTheme="minorEastAsia" w:eastAsiaTheme="minorEastAsia" w:hAnsiTheme="minorEastAsia" w:cstheme="minorEastAsia" w:hint="eastAsia"/>
+          <w:sz w:val="18"/>
+          <w:szCs w:val="18"/>
+          <w:lang w:val="en-US"/>
+        </w:rPr>
+        <w:t xml:space="preserve">node + </w:t>
+      </w:r>
+      <w:r>
+        <w:rPr>
+          <w:rFonts w:asciiTheme="minorEastAsia" w:eastAsiaTheme="minorEastAsia" w:hAnsiTheme="minorEastAsia" w:cstheme="minorEastAsia" w:hint="eastAsia"/>
+          <w:sz w:val="18"/>
+          <w:szCs w:val="18"/>
+          <w:lang w:val="en-US"/>
+        </w:rPr>
+        <w:t>gulp/</w:t>
       </w:r>
       <w:proofErr w:type="spellStart"/>
       <w:r>
@@ -516,6 +1408,272 @@
           <w:szCs w:val="18"/>
           <w:lang w:val="en-US"/>
         </w:rPr>
+        <w:t>webpack</w:t>
+      </w:r>
+      <w:proofErr w:type="spellEnd"/>
+      <w:r>
+        <w:rPr>
+          <w:rFonts w:asciiTheme="minorEastAsia" w:eastAsiaTheme="minorEastAsia" w:hAnsiTheme="minorEastAsia" w:cstheme="minorEastAsia" w:hint="eastAsia"/>
+          <w:sz w:val="18"/>
+          <w:szCs w:val="18"/>
+          <w:lang w:val="en-US"/>
+        </w:rPr>
+        <w:t>等第三方</w:t>
+      </w:r>
+      <w:proofErr w:type="spellStart"/>
+      <w:r>
+        <w:rPr>
+          <w:rFonts w:asciiTheme="minorEastAsia" w:eastAsiaTheme="minorEastAsia" w:hAnsiTheme="minorEastAsia" w:cstheme="minorEastAsia" w:hint="eastAsia"/>
+          <w:sz w:val="18"/>
+          <w:szCs w:val="18"/>
+          <w:lang w:val="en-US"/>
+        </w:rPr>
+        <w:t>npm</w:t>
+      </w:r>
+      <w:proofErr w:type="spellEnd"/>
+      <w:r>
+        <w:rPr>
+          <w:rFonts w:asciiTheme="minorEastAsia" w:eastAsiaTheme="minorEastAsia" w:hAnsiTheme="minorEastAsia" w:cstheme="minorEastAsia" w:hint="eastAsia"/>
+          <w:sz w:val="18"/>
+          <w:szCs w:val="18"/>
+          <w:lang w:val="en-US"/>
+        </w:rPr>
+        <w:t>包</w:t>
+      </w:r>
+      <w:r>
+        <w:rPr>
+          <w:rFonts w:asciiTheme="minorEastAsia" w:eastAsiaTheme="minorEastAsia" w:hAnsiTheme="minorEastAsia" w:cstheme="minorEastAsia" w:hint="eastAsia"/>
+          <w:sz w:val="18"/>
+          <w:szCs w:val="18"/>
+          <w:lang w:val="en-US"/>
+        </w:rPr>
+        <w:t>做一些利于提高代码质量/效率、简化开发流程的事情，或者写些小工具，例如：转发请求、不同环境场景下区别化打包、自动</w:t>
+      </w:r>
+      <w:proofErr w:type="gramStart"/>
+      <w:r>
+        <w:rPr>
+          <w:rFonts w:asciiTheme="minorEastAsia" w:eastAsiaTheme="minorEastAsia" w:hAnsiTheme="minorEastAsia" w:cstheme="minorEastAsia" w:hint="eastAsia"/>
+          <w:sz w:val="18"/>
+          <w:szCs w:val="18"/>
+          <w:lang w:val="en-US"/>
+        </w:rPr>
+        <w:t>全刷/局刷</w:t>
+      </w:r>
+      <w:proofErr w:type="gramEnd"/>
+      <w:r>
+        <w:rPr>
+          <w:rFonts w:asciiTheme="minorEastAsia" w:eastAsiaTheme="minorEastAsia" w:hAnsiTheme="minorEastAsia" w:cstheme="minorEastAsia" w:hint="eastAsia"/>
+          <w:sz w:val="18"/>
+          <w:szCs w:val="18"/>
+          <w:lang w:val="en-US"/>
+        </w:rPr>
+        <w:t>页面、数据模拟、SFTP协议上传文件、自动SSH登入服务</w:t>
+      </w:r>
+      <w:proofErr w:type="gramStart"/>
+      <w:r>
+        <w:rPr>
+          <w:rFonts w:asciiTheme="minorEastAsia" w:eastAsiaTheme="minorEastAsia" w:hAnsiTheme="minorEastAsia" w:cstheme="minorEastAsia" w:hint="eastAsia"/>
+          <w:sz w:val="18"/>
+          <w:szCs w:val="18"/>
+          <w:lang w:val="en-US"/>
+        </w:rPr>
+        <w:t>端运行</w:t>
+      </w:r>
+      <w:proofErr w:type="gramEnd"/>
+      <w:r>
+        <w:rPr>
+          <w:rFonts w:asciiTheme="minorEastAsia" w:eastAsiaTheme="minorEastAsia" w:hAnsiTheme="minorEastAsia" w:cstheme="minorEastAsia" w:hint="eastAsia"/>
+          <w:sz w:val="18"/>
+          <w:szCs w:val="18"/>
+          <w:lang w:val="en-US"/>
+        </w:rPr>
+        <w:t>命令启动服务端node服务、sass/less编译、ES</w:t>
+      </w:r>
+      <w:r>
+        <w:rPr>
+          <w:rFonts w:asciiTheme="minorEastAsia" w:eastAsiaTheme="minorEastAsia" w:hAnsiTheme="minorEastAsia" w:cstheme="minorEastAsia"/>
+          <w:sz w:val="18"/>
+          <w:szCs w:val="18"/>
+        </w:rPr>
+        <w:t>6</w:t>
+      </w:r>
+      <w:r>
+        <w:rPr>
+          <w:rFonts w:asciiTheme="minorEastAsia" w:eastAsiaTheme="minorEastAsia" w:hAnsiTheme="minorEastAsia" w:cstheme="minorEastAsia" w:hint="eastAsia"/>
+          <w:sz w:val="18"/>
+          <w:szCs w:val="18"/>
+          <w:lang w:val="en-US"/>
+        </w:rPr>
+        <w:t>+/flow/typescript转译、</w:t>
+      </w:r>
+      <w:r>
+        <w:rPr>
+          <w:rFonts w:asciiTheme="minorEastAsia" w:eastAsiaTheme="minorEastAsia" w:hAnsiTheme="minorEastAsia" w:cstheme="minorEastAsia"/>
+          <w:sz w:val="18"/>
+          <w:szCs w:val="18"/>
+        </w:rPr>
+        <w:t>利用</w:t>
+      </w:r>
+      <w:proofErr w:type="spellStart"/>
+      <w:r>
+        <w:rPr>
+          <w:rFonts w:asciiTheme="minorEastAsia" w:eastAsiaTheme="minorEastAsia" w:hAnsiTheme="minorEastAsia" w:cstheme="minorEastAsia"/>
+          <w:sz w:val="18"/>
+          <w:szCs w:val="18"/>
+        </w:rPr>
+        <w:t>phantomJS</w:t>
+      </w:r>
+      <w:proofErr w:type="spellEnd"/>
+      <w:proofErr w:type="gramStart"/>
+      <w:r>
+        <w:rPr>
+          <w:rFonts w:asciiTheme="minorEastAsia" w:eastAsiaTheme="minorEastAsia" w:hAnsiTheme="minorEastAsia" w:cstheme="minorEastAsia" w:hint="eastAsia"/>
+          <w:sz w:val="18"/>
+          <w:szCs w:val="18"/>
+          <w:lang w:val="en-US"/>
+        </w:rPr>
+        <w:t>批量</w:t>
+      </w:r>
+      <w:r>
+        <w:rPr>
+          <w:rFonts w:asciiTheme="minorEastAsia" w:eastAsiaTheme="minorEastAsia" w:hAnsiTheme="minorEastAsia" w:cstheme="minorEastAsia"/>
+          <w:sz w:val="18"/>
+          <w:szCs w:val="18"/>
+        </w:rPr>
+        <w:t>对</w:t>
+      </w:r>
+      <w:proofErr w:type="gramEnd"/>
+      <w:r>
+        <w:rPr>
+          <w:rFonts w:asciiTheme="minorEastAsia" w:eastAsiaTheme="minorEastAsia" w:hAnsiTheme="minorEastAsia" w:cstheme="minorEastAsia"/>
+          <w:sz w:val="18"/>
+          <w:szCs w:val="18"/>
+        </w:rPr>
+        <w:t>需要用第三方插件渲染公式的页面进行</w:t>
+      </w:r>
+      <w:r>
+        <w:rPr>
+          <w:rFonts w:asciiTheme="minorEastAsia" w:eastAsiaTheme="minorEastAsia" w:hAnsiTheme="minorEastAsia" w:cstheme="minorEastAsia" w:hint="eastAsia"/>
+          <w:sz w:val="18"/>
+          <w:szCs w:val="18"/>
+          <w:lang w:val="en-US"/>
+        </w:rPr>
+        <w:t>网页截图等。</w:t>
+      </w:r>
+      <w:proofErr w:type="spellStart"/>
+      <w:r>
+        <w:rPr>
+          <w:rFonts w:asciiTheme="minorEastAsia" w:eastAsiaTheme="minorEastAsia" w:hAnsiTheme="minorEastAsia" w:cstheme="minorEastAsia" w:hint="eastAsia"/>
+          <w:sz w:val="18"/>
+          <w:szCs w:val="18"/>
+          <w:lang w:val="en-US"/>
+        </w:rPr>
+        <w:t>npm</w:t>
+      </w:r>
+      <w:proofErr w:type="spellEnd"/>
+      <w:r>
+        <w:rPr>
+          <w:rFonts w:asciiTheme="minorEastAsia" w:eastAsiaTheme="minorEastAsia" w:hAnsiTheme="minorEastAsia" w:cstheme="minorEastAsia" w:hint="eastAsia"/>
+          <w:sz w:val="18"/>
+          <w:szCs w:val="18"/>
+          <w:lang w:val="en-US"/>
+        </w:rPr>
+        <w:t>上发布过</w:t>
+      </w:r>
+      <w:r>
+        <w:rPr>
+          <w:rFonts w:asciiTheme="minorEastAsia" w:eastAsiaTheme="minorEastAsia" w:hAnsiTheme="minorEastAsia" w:cstheme="minorEastAsia"/>
+          <w:sz w:val="18"/>
+          <w:szCs w:val="18"/>
+        </w:rPr>
+        <w:t>的包主要有：</w:t>
+      </w:r>
+      <w:proofErr w:type="spellStart"/>
+      <w:r>
+        <w:rPr>
+          <w:rFonts w:asciiTheme="minorEastAsia" w:eastAsiaTheme="minorEastAsia" w:hAnsiTheme="minorEastAsia" w:cstheme="minorEastAsia" w:hint="eastAsia"/>
+          <w:sz w:val="18"/>
+          <w:szCs w:val="18"/>
+          <w:lang w:val="en-US"/>
+        </w:rPr>
+        <w:t>jmock</w:t>
+      </w:r>
+      <w:proofErr w:type="spellEnd"/>
+      <w:r>
+        <w:rPr>
+          <w:rFonts w:asciiTheme="minorEastAsia" w:eastAsiaTheme="minorEastAsia" w:hAnsiTheme="minorEastAsia" w:cstheme="minorEastAsia" w:hint="eastAsia"/>
+          <w:sz w:val="18"/>
+          <w:szCs w:val="18"/>
+          <w:lang w:val="en-US"/>
+        </w:rPr>
+        <w:t>（一个命令行工具，可以方便地在已有项目中集成数据mock服务）、</w:t>
+      </w:r>
+      <w:proofErr w:type="spellStart"/>
+      <w:r>
+        <w:rPr>
+          <w:rFonts w:asciiTheme="minorEastAsia" w:eastAsiaTheme="minorEastAsia" w:hAnsiTheme="minorEastAsia" w:cstheme="minorEastAsia" w:hint="eastAsia"/>
+          <w:sz w:val="18"/>
+          <w:szCs w:val="18"/>
+          <w:lang w:val="en-US"/>
+        </w:rPr>
+        <w:t>utils</w:t>
+      </w:r>
+      <w:proofErr w:type="spellEnd"/>
+      <w:r>
+        <w:rPr>
+          <w:rFonts w:asciiTheme="minorEastAsia" w:eastAsiaTheme="minorEastAsia" w:hAnsiTheme="minorEastAsia" w:cstheme="minorEastAsia" w:hint="eastAsia"/>
+          <w:sz w:val="18"/>
+          <w:szCs w:val="18"/>
+          <w:lang w:val="en-US"/>
+        </w:rPr>
+        <w:t>-daily（工作中常用函数的封装，用jasmine做了单元测试,，借助</w:t>
+      </w:r>
+      <w:r>
+        <w:rPr>
+          <w:rFonts w:asciiTheme="minorEastAsia" w:eastAsiaTheme="minorEastAsia" w:hAnsiTheme="minorEastAsia" w:cstheme="minorEastAsia"/>
+          <w:sz w:val="18"/>
+          <w:szCs w:val="18"/>
+          <w:lang w:val="en-US"/>
+        </w:rPr>
+        <w:t>tree-shaking尽可能地减小了库文件的大小</w:t>
+      </w:r>
+      <w:r>
+        <w:rPr>
+          <w:rFonts w:asciiTheme="minorEastAsia" w:eastAsiaTheme="minorEastAsia" w:hAnsiTheme="minorEastAsia" w:cstheme="minorEastAsia" w:hint="eastAsia"/>
+          <w:sz w:val="18"/>
+          <w:szCs w:val="18"/>
+          <w:lang w:val="en-US"/>
+        </w:rPr>
+        <w:t>）、</w:t>
+      </w:r>
+      <w:proofErr w:type="spellStart"/>
+      <w:r>
+        <w:rPr>
+          <w:rFonts w:asciiTheme="minorEastAsia" w:eastAsiaTheme="minorEastAsia" w:hAnsiTheme="minorEastAsia" w:cstheme="minorEastAsia" w:hint="eastAsia"/>
+          <w:sz w:val="18"/>
+          <w:szCs w:val="18"/>
+          <w:lang w:val="en-US"/>
+        </w:rPr>
+        <w:t>djax</w:t>
+      </w:r>
+      <w:proofErr w:type="spellEnd"/>
+      <w:r>
+        <w:rPr>
+          <w:rFonts w:asciiTheme="minorEastAsia" w:eastAsiaTheme="minorEastAsia" w:hAnsiTheme="minorEastAsia" w:cstheme="minorEastAsia" w:hint="eastAsia"/>
+          <w:sz w:val="18"/>
+          <w:szCs w:val="18"/>
+          <w:lang w:val="en-US"/>
+        </w:rPr>
+        <w:t>-cli（参考了</w:t>
+      </w:r>
+      <w:proofErr w:type="spellStart"/>
+      <w:r>
+        <w:rPr>
+          <w:rFonts w:asciiTheme="minorEastAsia" w:eastAsiaTheme="minorEastAsia" w:hAnsiTheme="minorEastAsia" w:cstheme="minorEastAsia" w:hint="eastAsia"/>
+          <w:sz w:val="18"/>
+          <w:szCs w:val="18"/>
+          <w:lang w:val="en-US"/>
+        </w:rPr>
         <w:t>vue</w:t>
       </w:r>
       <w:proofErr w:type="spellEnd"/>
@@ -526,414 +1684,10 @@
           <w:szCs w:val="18"/>
           <w:lang w:val="en-US"/>
         </w:rPr>
-        <w:t>全家桶（</w:t>
-      </w:r>
-      <w:proofErr w:type="spellStart"/>
-      <w:r>
-        <w:rPr>
-          <w:rFonts w:asciiTheme="minorEastAsia" w:eastAsiaTheme="minorEastAsia" w:hAnsiTheme="minorEastAsia" w:cstheme="minorEastAsia" w:hint="eastAsia"/>
-          <w:sz w:val="18"/>
-          <w:szCs w:val="18"/>
-          <w:lang w:val="en-US"/>
-        </w:rPr>
-        <w:t>vue+vuex+vue-router</w:t>
-      </w:r>
-      <w:proofErr w:type="spellEnd"/>
-      <w:r>
-        <w:rPr>
-          <w:rFonts w:asciiTheme="minorEastAsia" w:eastAsiaTheme="minorEastAsia" w:hAnsiTheme="minorEastAsia" w:cstheme="minorEastAsia" w:hint="eastAsia"/>
-          <w:sz w:val="18"/>
-          <w:szCs w:val="18"/>
-          <w:lang w:val="en-US"/>
-        </w:rPr>
-        <w:t>）</w:t>
-      </w:r>
-      <w:r>
-        <w:rPr>
-          <w:rFonts w:asciiTheme="minorEastAsia" w:eastAsiaTheme="minorEastAsia" w:hAnsiTheme="minorEastAsia" w:cstheme="minorEastAsia" w:hint="eastAsia"/>
-          <w:sz w:val="18"/>
-          <w:szCs w:val="18"/>
-          <w:lang w:val="en-US"/>
-        </w:rPr>
-        <w:t>，</w:t>
-      </w:r>
-      <w:r>
-        <w:rPr>
-          <w:rFonts w:asciiTheme="minorEastAsia" w:eastAsiaTheme="minorEastAsia" w:hAnsiTheme="minorEastAsia" w:cstheme="minorEastAsia" w:hint="eastAsia"/>
-          <w:sz w:val="18"/>
-          <w:szCs w:val="18"/>
-          <w:lang w:val="en-US"/>
-        </w:rPr>
-        <w:t>注重组件和函数的封装</w:t>
-      </w:r>
-      <w:r>
-        <w:rPr>
-          <w:rFonts w:asciiTheme="minorEastAsia" w:eastAsiaTheme="minorEastAsia" w:hAnsiTheme="minorEastAsia" w:cstheme="minorEastAsia" w:hint="eastAsia"/>
-          <w:sz w:val="18"/>
-          <w:szCs w:val="18"/>
-          <w:lang w:val="en-US"/>
-        </w:rPr>
-        <w:t>，以减少代码冗余，提高后续开发效率</w:t>
-      </w:r>
-      <w:r>
-        <w:rPr>
-          <w:rFonts w:asciiTheme="minorEastAsia" w:eastAsiaTheme="minorEastAsia" w:hAnsiTheme="minorEastAsia" w:cstheme="minorEastAsia" w:hint="eastAsia"/>
-          <w:sz w:val="18"/>
-          <w:szCs w:val="18"/>
-          <w:lang w:val="en-US"/>
-        </w:rPr>
-        <w:t>和代码的可维护性</w:t>
+        <w:t>-cli v2版本的实现，可以快速的创建多页面静态站点，如一些简单的企业站）；</w:t>
       </w:r>
       <w:bookmarkStart w:id="0" w:name="_GoBack"/>
       <w:bookmarkEnd w:id="0"/>
-      <w:r>
-        <w:rPr>
-          <w:rFonts w:asciiTheme="minorEastAsia" w:eastAsiaTheme="minorEastAsia" w:hAnsiTheme="minorEastAsia" w:cstheme="minorEastAsia" w:hint="eastAsia"/>
-          <w:sz w:val="18"/>
-          <w:szCs w:val="18"/>
-          <w:lang w:val="en-US"/>
-        </w:rPr>
-        <w:t>，对</w:t>
-      </w:r>
-      <w:proofErr w:type="spellStart"/>
-      <w:r>
-        <w:rPr>
-          <w:rFonts w:asciiTheme="minorEastAsia" w:eastAsiaTheme="minorEastAsia" w:hAnsiTheme="minorEastAsia" w:cstheme="minorEastAsia" w:hint="eastAsia"/>
-          <w:sz w:val="18"/>
-          <w:szCs w:val="18"/>
-          <w:lang w:val="en-US"/>
-        </w:rPr>
-        <w:t>Vue</w:t>
-      </w:r>
-      <w:proofErr w:type="spellEnd"/>
-      <w:r>
-        <w:rPr>
-          <w:rFonts w:asciiTheme="minorEastAsia" w:eastAsiaTheme="minorEastAsia" w:hAnsiTheme="minorEastAsia" w:cstheme="minorEastAsia" w:hint="eastAsia"/>
-          <w:sz w:val="18"/>
-          <w:szCs w:val="18"/>
-          <w:lang w:val="en-US"/>
-        </w:rPr>
-        <w:t>全家桶有较丰富的实战经验，</w:t>
-      </w:r>
-      <w:r>
-        <w:rPr>
-          <w:rFonts w:asciiTheme="minorEastAsia" w:eastAsiaTheme="minorEastAsia" w:hAnsiTheme="minorEastAsia" w:cstheme="minorEastAsia"/>
-          <w:sz w:val="18"/>
-          <w:szCs w:val="18"/>
-          <w:lang w:val="en-US"/>
-        </w:rPr>
-        <w:fldChar w:fldCharType="begin"/>
-      </w:r>
-      <w:r>
-        <w:rPr>
-          <w:rFonts w:asciiTheme="minorEastAsia" w:eastAsiaTheme="minorEastAsia" w:hAnsiTheme="minorEastAsia" w:cstheme="minorEastAsia"/>
-          <w:sz w:val="18"/>
-          <w:szCs w:val="18"/>
-          <w:lang w:val="en-US"/>
-        </w:rPr>
-        <w:instrText>HYPERLINK "https://www.zhihu.com/question/38213423/answer/190371519"</w:instrText>
-      </w:r>
-      <w:r>
-        <w:rPr>
-          <w:rFonts w:asciiTheme="minorEastAsia" w:eastAsiaTheme="minorEastAsia" w:hAnsiTheme="minorEastAsia" w:cstheme="minorEastAsia"/>
-          <w:sz w:val="18"/>
-          <w:szCs w:val="18"/>
-          <w:lang w:val="en-US"/>
-        </w:rPr>
-      </w:r>
-      <w:r>
-        <w:rPr>
-          <w:rFonts w:asciiTheme="minorEastAsia" w:eastAsiaTheme="minorEastAsia" w:hAnsiTheme="minorEastAsia" w:cstheme="minorEastAsia"/>
-          <w:sz w:val="18"/>
-          <w:szCs w:val="18"/>
-          <w:lang w:val="en-US"/>
-        </w:rPr>
-        <w:fldChar w:fldCharType="separate"/>
-      </w:r>
-      <w:r>
-        <w:rPr>
-          <w:rStyle w:val="af1"/>
-          <w:rFonts w:asciiTheme="minorEastAsia" w:eastAsiaTheme="minorEastAsia" w:hAnsiTheme="minorEastAsia" w:cstheme="minorEastAsia"/>
-          <w:color w:val="A8E0E2" w:themeColor="hyperlink" w:themeTint="80"/>
-          <w:sz w:val="18"/>
-          <w:szCs w:val="18"/>
-          <w:lang w:val="en-US"/>
-        </w:rPr>
-        <w:t>《国内有哪些公司在用Vue.js，有什么心得?》</w:t>
-      </w:r>
-      <w:r>
-        <w:rPr>
-          <w:rFonts w:asciiTheme="minorEastAsia" w:eastAsiaTheme="minorEastAsia" w:hAnsiTheme="minorEastAsia" w:cstheme="minorEastAsia"/>
-          <w:sz w:val="18"/>
-          <w:szCs w:val="18"/>
-          <w:lang w:val="en-US"/>
-        </w:rPr>
-        <w:fldChar w:fldCharType="end"/>
-      </w:r>
-      <w:r>
-        <w:rPr>
-          <w:rFonts w:asciiTheme="minorEastAsia" w:eastAsiaTheme="minorEastAsia" w:hAnsiTheme="minorEastAsia" w:cstheme="minorEastAsia"/>
-          <w:sz w:val="18"/>
-          <w:szCs w:val="18"/>
-          <w:lang w:val="en-US"/>
-        </w:rPr>
-        <w:t>是</w:t>
-      </w:r>
-      <w:r>
-        <w:rPr>
-          <w:rFonts w:asciiTheme="minorEastAsia" w:eastAsiaTheme="minorEastAsia" w:hAnsiTheme="minorEastAsia" w:cstheme="minorEastAsia" w:hint="eastAsia"/>
-          <w:sz w:val="18"/>
-          <w:szCs w:val="18"/>
-          <w:lang w:val="en-US"/>
-        </w:rPr>
-        <w:t>去年写的一篇实战经验总结</w:t>
-      </w:r>
-      <w:r>
-        <w:rPr>
-          <w:rFonts w:asciiTheme="minorEastAsia" w:eastAsiaTheme="minorEastAsia" w:hAnsiTheme="minorEastAsia" w:cstheme="minorEastAsia" w:hint="eastAsia"/>
-          <w:sz w:val="18"/>
-          <w:szCs w:val="18"/>
-          <w:lang w:val="en-US"/>
-        </w:rPr>
-        <w:t>（重点是按需加载、拆包、缓存利用）</w:t>
-      </w:r>
-      <w:r>
-        <w:rPr>
-          <w:rFonts w:asciiTheme="minorEastAsia" w:eastAsiaTheme="minorEastAsia" w:hAnsiTheme="minorEastAsia" w:cstheme="minorEastAsia" w:hint="eastAsia"/>
-          <w:sz w:val="18"/>
-          <w:szCs w:val="18"/>
-          <w:lang w:val="en-US"/>
-        </w:rPr>
-        <w:t>，</w:t>
-      </w:r>
-      <w:r>
-        <w:rPr>
-          <w:rFonts w:asciiTheme="minorEastAsia" w:eastAsiaTheme="minorEastAsia" w:hAnsiTheme="minorEastAsia" w:cstheme="minorEastAsia" w:hint="eastAsia"/>
-          <w:sz w:val="18"/>
-          <w:szCs w:val="18"/>
-          <w:lang w:val="en-US"/>
-        </w:rPr>
-        <w:t>相关技术</w:t>
-      </w:r>
-      <w:proofErr w:type="gramStart"/>
-      <w:r>
-        <w:rPr>
-          <w:rFonts w:asciiTheme="minorEastAsia" w:eastAsiaTheme="minorEastAsia" w:hAnsiTheme="minorEastAsia" w:cstheme="minorEastAsia" w:hint="eastAsia"/>
-          <w:sz w:val="18"/>
-          <w:szCs w:val="18"/>
-          <w:lang w:val="en-US"/>
-        </w:rPr>
-        <w:t>栈</w:t>
-      </w:r>
-      <w:proofErr w:type="gramEnd"/>
-      <w:r>
-        <w:rPr>
-          <w:rFonts w:asciiTheme="minorEastAsia" w:eastAsiaTheme="minorEastAsia" w:hAnsiTheme="minorEastAsia" w:cstheme="minorEastAsia" w:hint="eastAsia"/>
-          <w:sz w:val="18"/>
-          <w:szCs w:val="18"/>
-          <w:lang w:val="en-US"/>
-        </w:rPr>
-        <w:t>的项目主要是</w:t>
-      </w:r>
-      <w:r>
-        <w:rPr>
-          <w:rFonts w:asciiTheme="minorEastAsia" w:eastAsiaTheme="minorEastAsia" w:hAnsiTheme="minorEastAsia" w:cstheme="minorEastAsia" w:hint="eastAsia"/>
-          <w:sz w:val="18"/>
-          <w:szCs w:val="18"/>
-          <w:lang w:val="en-US"/>
-        </w:rPr>
-        <w:t>一些移动端</w:t>
-      </w:r>
-      <w:r>
-        <w:rPr>
-          <w:rFonts w:asciiTheme="minorEastAsia" w:eastAsiaTheme="minorEastAsia" w:hAnsiTheme="minorEastAsia" w:cstheme="minorEastAsia" w:hint="eastAsia"/>
-          <w:sz w:val="18"/>
-          <w:szCs w:val="18"/>
-          <w:lang w:val="en-US"/>
-        </w:rPr>
-        <w:t>项目，</w:t>
-      </w:r>
-      <w:r>
-        <w:rPr>
-          <w:rFonts w:asciiTheme="minorEastAsia" w:eastAsiaTheme="minorEastAsia" w:hAnsiTheme="minorEastAsia" w:cstheme="minorEastAsia" w:hint="eastAsia"/>
-          <w:sz w:val="18"/>
-          <w:szCs w:val="18"/>
-          <w:lang w:val="en-US"/>
-        </w:rPr>
-        <w:t>比如</w:t>
-      </w:r>
-      <w:r>
-        <w:rPr>
-          <w:rFonts w:asciiTheme="minorEastAsia" w:eastAsiaTheme="minorEastAsia" w:hAnsiTheme="minorEastAsia" w:cstheme="minorEastAsia" w:hint="eastAsia"/>
-          <w:sz w:val="18"/>
-          <w:szCs w:val="18"/>
-          <w:lang w:val="en-US"/>
-        </w:rPr>
-        <w:t>有</w:t>
-      </w:r>
-      <w:r>
-        <w:rPr>
-          <w:rFonts w:asciiTheme="minorEastAsia" w:eastAsiaTheme="minorEastAsia" w:hAnsiTheme="minorEastAsia" w:cstheme="minorEastAsia" w:hint="eastAsia"/>
-          <w:sz w:val="18"/>
-          <w:szCs w:val="18"/>
-          <w:lang w:val="en-US"/>
-        </w:rPr>
-        <w:t>一个持续了两年时间的车险报价投保</w:t>
-      </w:r>
-      <w:r>
-        <w:rPr>
-          <w:rFonts w:asciiTheme="minorEastAsia" w:eastAsiaTheme="minorEastAsia" w:hAnsiTheme="minorEastAsia" w:cstheme="minorEastAsia" w:hint="eastAsia"/>
-          <w:sz w:val="18"/>
-          <w:szCs w:val="18"/>
-          <w:lang w:val="en-US"/>
-        </w:rPr>
-        <w:t>的</w:t>
-      </w:r>
-      <w:proofErr w:type="gramStart"/>
-      <w:r>
-        <w:rPr>
-          <w:rFonts w:asciiTheme="minorEastAsia" w:eastAsiaTheme="minorEastAsia" w:hAnsiTheme="minorEastAsia" w:cstheme="minorEastAsia" w:hint="eastAsia"/>
-          <w:sz w:val="18"/>
-          <w:szCs w:val="18"/>
-          <w:lang w:val="en-US"/>
-        </w:rPr>
-        <w:t>微信公众号</w:t>
-      </w:r>
-      <w:proofErr w:type="gramEnd"/>
-      <w:r>
-        <w:rPr>
-          <w:rFonts w:asciiTheme="minorEastAsia" w:eastAsiaTheme="minorEastAsia" w:hAnsiTheme="minorEastAsia" w:cstheme="minorEastAsia" w:hint="eastAsia"/>
-          <w:sz w:val="18"/>
-          <w:szCs w:val="18"/>
-          <w:lang w:val="en-US"/>
-        </w:rPr>
-        <w:t>项目</w:t>
-      </w:r>
-      <w:r>
-        <w:rPr>
-          <w:rFonts w:asciiTheme="minorEastAsia" w:eastAsiaTheme="minorEastAsia" w:hAnsiTheme="minorEastAsia" w:cstheme="minorEastAsia" w:hint="eastAsia"/>
-          <w:sz w:val="18"/>
-          <w:szCs w:val="18"/>
-          <w:lang w:val="en-US"/>
-        </w:rPr>
-        <w:t>，最近</w:t>
-      </w:r>
-      <w:r>
-        <w:rPr>
-          <w:rFonts w:asciiTheme="minorEastAsia" w:eastAsiaTheme="minorEastAsia" w:hAnsiTheme="minorEastAsia" w:cstheme="minorEastAsia" w:hint="eastAsia"/>
-          <w:sz w:val="18"/>
-          <w:szCs w:val="18"/>
-          <w:lang w:val="en-US"/>
-        </w:rPr>
-        <w:t>一个相关技术</w:t>
-      </w:r>
-      <w:proofErr w:type="gramStart"/>
-      <w:r>
-        <w:rPr>
-          <w:rFonts w:asciiTheme="minorEastAsia" w:eastAsiaTheme="minorEastAsia" w:hAnsiTheme="minorEastAsia" w:cstheme="minorEastAsia" w:hint="eastAsia"/>
-          <w:sz w:val="18"/>
-          <w:szCs w:val="18"/>
-          <w:lang w:val="en-US"/>
-        </w:rPr>
-        <w:t>栈</w:t>
-      </w:r>
-      <w:proofErr w:type="gramEnd"/>
-      <w:r>
-        <w:rPr>
-          <w:rFonts w:asciiTheme="minorEastAsia" w:eastAsiaTheme="minorEastAsia" w:hAnsiTheme="minorEastAsia" w:cstheme="minorEastAsia" w:hint="eastAsia"/>
-          <w:sz w:val="18"/>
-          <w:szCs w:val="18"/>
-          <w:lang w:val="en-US"/>
-        </w:rPr>
-        <w:t>的项目是</w:t>
-      </w:r>
-      <w:proofErr w:type="spellStart"/>
-      <w:r>
-        <w:rPr>
-          <w:rFonts w:asciiTheme="minorEastAsia" w:eastAsiaTheme="minorEastAsia" w:hAnsiTheme="minorEastAsia" w:cstheme="minorEastAsia" w:hint="eastAsia"/>
-          <w:sz w:val="18"/>
-          <w:szCs w:val="18"/>
-          <w:lang w:val="en-US"/>
-        </w:rPr>
-        <w:t>vue</w:t>
-      </w:r>
-      <w:proofErr w:type="spellEnd"/>
-      <w:r>
-        <w:rPr>
-          <w:rFonts w:asciiTheme="minorEastAsia" w:eastAsiaTheme="minorEastAsia" w:hAnsiTheme="minorEastAsia" w:cstheme="minorEastAsia" w:hint="eastAsia"/>
-          <w:sz w:val="18"/>
-          <w:szCs w:val="18"/>
-          <w:lang w:val="en-US"/>
-        </w:rPr>
-        <w:t>全家桶+</w:t>
-      </w:r>
-      <w:proofErr w:type="spellStart"/>
-      <w:r>
-        <w:rPr>
-          <w:rFonts w:asciiTheme="minorEastAsia" w:eastAsiaTheme="minorEastAsia" w:hAnsiTheme="minorEastAsia" w:cstheme="minorEastAsia" w:hint="eastAsia"/>
-          <w:sz w:val="18"/>
-          <w:szCs w:val="18"/>
-          <w:lang w:val="en-US"/>
-        </w:rPr>
-        <w:t>TypeScript</w:t>
-      </w:r>
-      <w:proofErr w:type="spellEnd"/>
-      <w:r>
-        <w:rPr>
-          <w:rFonts w:asciiTheme="minorEastAsia" w:eastAsiaTheme="minorEastAsia" w:hAnsiTheme="minorEastAsia" w:cstheme="minorEastAsia" w:hint="eastAsia"/>
-          <w:sz w:val="18"/>
-          <w:szCs w:val="18"/>
-          <w:lang w:val="en-US"/>
-        </w:rPr>
-        <w:t>然后用</w:t>
-      </w:r>
-      <w:proofErr w:type="spellStart"/>
-      <w:r>
-        <w:rPr>
-          <w:rFonts w:asciiTheme="minorEastAsia" w:eastAsiaTheme="minorEastAsia" w:hAnsiTheme="minorEastAsia" w:cstheme="minorEastAsia" w:hint="eastAsia"/>
-          <w:sz w:val="18"/>
-          <w:szCs w:val="18"/>
-          <w:lang w:val="en-US"/>
-        </w:rPr>
-        <w:t>Hbuilder</w:t>
-      </w:r>
-      <w:proofErr w:type="spellEnd"/>
-      <w:r>
-        <w:rPr>
-          <w:rFonts w:asciiTheme="minorEastAsia" w:eastAsiaTheme="minorEastAsia" w:hAnsiTheme="minorEastAsia" w:cstheme="minorEastAsia" w:hint="eastAsia"/>
-          <w:sz w:val="18"/>
-          <w:szCs w:val="18"/>
-          <w:lang w:val="en-US"/>
-        </w:rPr>
-        <w:t>打包成的APP应用</w:t>
-      </w:r>
-      <w:r>
-        <w:rPr>
-          <w:rFonts w:asciiTheme="minorEastAsia" w:eastAsiaTheme="minorEastAsia" w:hAnsiTheme="minorEastAsia" w:cstheme="minorEastAsia" w:hint="eastAsia"/>
-          <w:sz w:val="18"/>
-          <w:szCs w:val="18"/>
-          <w:lang w:val="en-US"/>
-        </w:rPr>
-        <w:t>，这两个项目</w:t>
-      </w:r>
-      <w:r>
-        <w:rPr>
-          <w:rFonts w:asciiTheme="minorEastAsia" w:eastAsiaTheme="minorEastAsia" w:hAnsiTheme="minorEastAsia" w:cstheme="minorEastAsia" w:hint="eastAsia"/>
-          <w:sz w:val="18"/>
-          <w:szCs w:val="18"/>
-          <w:lang w:val="en-US"/>
-        </w:rPr>
-        <w:t>基本都是本人独立开发的（前端部分）</w:t>
-      </w:r>
-      <w:r>
-        <w:rPr>
-          <w:rFonts w:asciiTheme="minorEastAsia" w:eastAsiaTheme="minorEastAsia" w:hAnsiTheme="minorEastAsia" w:cstheme="minorEastAsia" w:hint="eastAsia"/>
-          <w:sz w:val="18"/>
-          <w:szCs w:val="18"/>
-          <w:lang w:val="en-US"/>
-        </w:rPr>
-        <w:t>；</w:t>
-      </w:r>
     </w:p>
     <w:p>
       <w:pPr>
@@ -947,12 +1701,20 @@
       </w:pPr>
       <w:r>
         <w:rPr>
+          <w:rFonts w:asciiTheme="minorEastAsia" w:eastAsiaTheme="minorEastAsia" w:hAnsiTheme="minorEastAsia" w:cstheme="minorEastAsia"/>
+          <w:sz w:val="18"/>
+          <w:szCs w:val="18"/>
+        </w:rPr>
+        <w:t>3</w:t>
+      </w:r>
+      <w:r>
+        <w:rPr>
           <w:rFonts w:asciiTheme="minorEastAsia" w:eastAsiaTheme="minorEastAsia" w:hAnsiTheme="minorEastAsia" w:cstheme="minorEastAsia" w:hint="eastAsia"/>
           <w:sz w:val="18"/>
           <w:szCs w:val="18"/>
           <w:lang w:val="en-US"/>
         </w:rPr>
-        <w:t>2、</w:t>
+        <w:t>、熟练手写CSS样式，熟悉flex布局、响应式设计（媒体查询、rem单位），能较好地对设计稿进行还原</w:t>
       </w:r>
       <w:r>
         <w:rPr>
@@ -961,7 +1723,52 @@
           <w:szCs w:val="18"/>
           <w:lang w:val="en-US"/>
         </w:rPr>
-        <w:t>喜欢用gulp/</w:t>
+        <w:t>，</w:t>
+      </w:r>
+      <w:r>
+        <w:rPr>
+          <w:rFonts w:asciiTheme="minorEastAsia" w:eastAsiaTheme="minorEastAsia" w:hAnsiTheme="minorEastAsia" w:cstheme="minorEastAsia" w:hint="eastAsia"/>
+          <w:sz w:val="18"/>
+          <w:szCs w:val="18"/>
+          <w:lang w:val="en-US"/>
+        </w:rPr>
+        <w:t>熟悉ES</w:t>
+      </w:r>
+      <w:r>
+        <w:rPr>
+          <w:rFonts w:asciiTheme="minorEastAsia" w:eastAsiaTheme="minorEastAsia" w:hAnsiTheme="minorEastAsia" w:cstheme="minorEastAsia" w:hint="eastAsia"/>
+          <w:sz w:val="18"/>
+          <w:szCs w:val="18"/>
+          <w:lang w:val="en-US"/>
+        </w:rPr>
+        <w:t>常用</w:t>
+      </w:r>
+      <w:r>
+        <w:rPr>
+          <w:rFonts w:asciiTheme="minorEastAsia" w:eastAsiaTheme="minorEastAsia" w:hAnsiTheme="minorEastAsia" w:cstheme="minorEastAsia" w:hint="eastAsia"/>
+          <w:sz w:val="18"/>
+          <w:szCs w:val="18"/>
+          <w:lang w:val="en-US"/>
+        </w:rPr>
+        <w:t>新特性</w:t>
+      </w:r>
+      <w:r>
+        <w:rPr>
+          <w:rFonts w:asciiTheme="minorEastAsia" w:eastAsiaTheme="minorEastAsia" w:hAnsiTheme="minorEastAsia" w:cstheme="minorEastAsia" w:hint="eastAsia"/>
+          <w:sz w:val="18"/>
+          <w:szCs w:val="18"/>
+          <w:lang w:val="en-US"/>
+        </w:rPr>
+        <w:t>，</w:t>
+      </w:r>
+      <w:r>
+        <w:rPr>
+          <w:rFonts w:asciiTheme="minorEastAsia" w:eastAsiaTheme="minorEastAsia" w:hAnsiTheme="minorEastAsia" w:cstheme="minorEastAsia" w:hint="eastAsia"/>
+          <w:sz w:val="18"/>
+          <w:szCs w:val="18"/>
+          <w:lang w:val="en-US"/>
+        </w:rPr>
+        <w:t>能独立在服务器上安装部署</w:t>
       </w:r>
       <w:proofErr w:type="spellStart"/>
       <w:r>
@@ -971,7 +1778,7 @@
           <w:szCs w:val="18"/>
           <w:lang w:val="en-US"/>
         </w:rPr>
-        <w:t>webpack</w:t>
+        <w:t>Nginx</w:t>
       </w:r>
       <w:proofErr w:type="spellEnd"/>
       <w:r>
@@ -981,7 +1788,7 @@
           <w:szCs w:val="18"/>
           <w:lang w:val="en-US"/>
         </w:rPr>
-        <w:t>、</w:t>
+        <w:t>/Apache、Node、MySQL服务，</w:t>
       </w:r>
       <w:proofErr w:type="spellStart"/>
       <w:r>
@@ -991,7 +1798,7 @@
           <w:szCs w:val="18"/>
           <w:lang w:val="en-US"/>
         </w:rPr>
-        <w:t>eslint</w:t>
+        <w:t>Node+MySQL</w:t>
       </w:r>
       <w:proofErr w:type="spellEnd"/>
       <w:r>
@@ -1001,697 +1808,7 @@
           <w:szCs w:val="18"/>
           <w:lang w:val="en-US"/>
         </w:rPr>
-        <w:t>/</w:t>
-      </w:r>
-      <w:proofErr w:type="spellStart"/>
-      <w:r>
-        <w:rPr>
-          <w:rFonts w:asciiTheme="minorEastAsia" w:eastAsiaTheme="minorEastAsia" w:hAnsiTheme="minorEastAsia" w:cstheme="minorEastAsia" w:hint="eastAsia"/>
-          <w:sz w:val="18"/>
-          <w:szCs w:val="18"/>
-          <w:lang w:val="en-US"/>
-        </w:rPr>
-        <w:t>tslint</w:t>
-      </w:r>
-      <w:proofErr w:type="spellEnd"/>
-      <w:r>
-        <w:rPr>
-          <w:rFonts w:asciiTheme="minorEastAsia" w:eastAsiaTheme="minorEastAsia" w:hAnsiTheme="minorEastAsia" w:cstheme="minorEastAsia" w:hint="eastAsia"/>
-          <w:sz w:val="18"/>
-          <w:szCs w:val="18"/>
-          <w:lang w:val="en-US"/>
-        </w:rPr>
-        <w:t>、flow/typescript、pug等做一些利于提高代码质量/效率、简化开发流程的事情，或者写些小工具，</w:t>
-      </w:r>
-      <w:r>
-        <w:rPr>
-          <w:rFonts w:asciiTheme="minorEastAsia" w:eastAsiaTheme="minorEastAsia" w:hAnsiTheme="minorEastAsia" w:cstheme="minorEastAsia" w:hint="eastAsia"/>
-          <w:sz w:val="18"/>
-          <w:szCs w:val="18"/>
-          <w:lang w:val="en-US"/>
-        </w:rPr>
-        <w:t>例如：转发请求、不同环境场景下区别化打包、自动</w:t>
-      </w:r>
-      <w:proofErr w:type="gramStart"/>
-      <w:r>
-        <w:rPr>
-          <w:rFonts w:asciiTheme="minorEastAsia" w:eastAsiaTheme="minorEastAsia" w:hAnsiTheme="minorEastAsia" w:cstheme="minorEastAsia" w:hint="eastAsia"/>
-          <w:sz w:val="18"/>
-          <w:szCs w:val="18"/>
-          <w:lang w:val="en-US"/>
-        </w:rPr>
-        <w:t>全刷/局刷</w:t>
-      </w:r>
-      <w:proofErr w:type="gramEnd"/>
-      <w:r>
-        <w:rPr>
-          <w:rFonts w:asciiTheme="minorEastAsia" w:eastAsiaTheme="minorEastAsia" w:hAnsiTheme="minorEastAsia" w:cstheme="minorEastAsia" w:hint="eastAsia"/>
-          <w:sz w:val="18"/>
-          <w:szCs w:val="18"/>
-          <w:lang w:val="en-US"/>
-        </w:rPr>
-        <w:t>页面、数据模拟、SFTP协议上传文件、自动SSH登入服务</w:t>
-      </w:r>
-      <w:proofErr w:type="gramStart"/>
-      <w:r>
-        <w:rPr>
-          <w:rFonts w:asciiTheme="minorEastAsia" w:eastAsiaTheme="minorEastAsia" w:hAnsiTheme="minorEastAsia" w:cstheme="minorEastAsia" w:hint="eastAsia"/>
-          <w:sz w:val="18"/>
-          <w:szCs w:val="18"/>
-          <w:lang w:val="en-US"/>
-        </w:rPr>
-        <w:t>端运行</w:t>
-      </w:r>
-      <w:proofErr w:type="gramEnd"/>
-      <w:r>
-        <w:rPr>
-          <w:rFonts w:asciiTheme="minorEastAsia" w:eastAsiaTheme="minorEastAsia" w:hAnsiTheme="minorEastAsia" w:cstheme="minorEastAsia" w:hint="eastAsia"/>
-          <w:sz w:val="18"/>
-          <w:szCs w:val="18"/>
-          <w:lang w:val="en-US"/>
-        </w:rPr>
-        <w:t>命令启动服务端node服务、sass/less编译、ES5+/flow/typescript转译、批量网页截图等。</w:t>
-      </w:r>
-      <w:proofErr w:type="spellStart"/>
-      <w:r>
-        <w:rPr>
-          <w:rFonts w:asciiTheme="minorEastAsia" w:eastAsiaTheme="minorEastAsia" w:hAnsiTheme="minorEastAsia" w:cstheme="minorEastAsia" w:hint="eastAsia"/>
-          <w:sz w:val="18"/>
-          <w:szCs w:val="18"/>
-          <w:lang w:val="en-US"/>
-        </w:rPr>
-        <w:t>npm</w:t>
-      </w:r>
-      <w:proofErr w:type="spellEnd"/>
-      <w:r>
-        <w:rPr>
-          <w:rFonts w:asciiTheme="minorEastAsia" w:eastAsiaTheme="minorEastAsia" w:hAnsiTheme="minorEastAsia" w:cstheme="minorEastAsia" w:hint="eastAsia"/>
-          <w:sz w:val="18"/>
-          <w:szCs w:val="18"/>
-          <w:lang w:val="en-US"/>
-        </w:rPr>
-        <w:t>上发布过</w:t>
-      </w:r>
-      <w:proofErr w:type="spellStart"/>
-      <w:r>
-        <w:rPr>
-          <w:rFonts w:asciiTheme="minorEastAsia" w:eastAsiaTheme="minorEastAsia" w:hAnsiTheme="minorEastAsia" w:cstheme="minorEastAsia" w:hint="eastAsia"/>
-          <w:sz w:val="18"/>
-          <w:szCs w:val="18"/>
-          <w:lang w:val="en-US"/>
-        </w:rPr>
-        <w:t>jmock</w:t>
-      </w:r>
-      <w:proofErr w:type="spellEnd"/>
-      <w:r>
-        <w:rPr>
-          <w:rFonts w:asciiTheme="minorEastAsia" w:eastAsiaTheme="minorEastAsia" w:hAnsiTheme="minorEastAsia" w:cstheme="minorEastAsia" w:hint="eastAsia"/>
-          <w:sz w:val="18"/>
-          <w:szCs w:val="18"/>
-          <w:lang w:val="en-US"/>
-        </w:rPr>
-        <w:t>（一个命令行工具，可以方便地在已有项目中集成数据mock服务）</w:t>
-      </w:r>
-      <w:r>
-        <w:rPr>
-          <w:rFonts w:asciiTheme="minorEastAsia" w:eastAsiaTheme="minorEastAsia" w:hAnsiTheme="minorEastAsia" w:cstheme="minorEastAsia" w:hint="eastAsia"/>
-          <w:sz w:val="18"/>
-          <w:szCs w:val="18"/>
-          <w:lang w:val="en-US"/>
-        </w:rPr>
-        <w:t>、</w:t>
-      </w:r>
-      <w:proofErr w:type="spellStart"/>
-      <w:r>
-        <w:rPr>
-          <w:rFonts w:asciiTheme="minorEastAsia" w:eastAsiaTheme="minorEastAsia" w:hAnsiTheme="minorEastAsia" w:cstheme="minorEastAsia" w:hint="eastAsia"/>
-          <w:sz w:val="18"/>
-          <w:szCs w:val="18"/>
-          <w:lang w:val="en-US"/>
-        </w:rPr>
-        <w:t>utils</w:t>
-      </w:r>
-      <w:proofErr w:type="spellEnd"/>
-      <w:r>
-        <w:rPr>
-          <w:rFonts w:asciiTheme="minorEastAsia" w:eastAsiaTheme="minorEastAsia" w:hAnsiTheme="minorEastAsia" w:cstheme="minorEastAsia" w:hint="eastAsia"/>
-          <w:sz w:val="18"/>
-          <w:szCs w:val="18"/>
-          <w:lang w:val="en-US"/>
-        </w:rPr>
-        <w:t>-daily</w:t>
-      </w:r>
-      <w:r>
-        <w:rPr>
-          <w:rFonts w:asciiTheme="minorEastAsia" w:eastAsiaTheme="minorEastAsia" w:hAnsiTheme="minorEastAsia" w:cstheme="minorEastAsia" w:hint="eastAsia"/>
-          <w:sz w:val="18"/>
-          <w:szCs w:val="18"/>
-          <w:lang w:val="en-US"/>
-        </w:rPr>
-        <w:t>（工作中常用函数的封装，用jasmine做了单元测试</w:t>
-      </w:r>
-      <w:r>
-        <w:rPr>
-          <w:rFonts w:asciiTheme="minorEastAsia" w:eastAsiaTheme="minorEastAsia" w:hAnsiTheme="minorEastAsia" w:cstheme="minorEastAsia" w:hint="eastAsia"/>
-          <w:sz w:val="18"/>
-          <w:szCs w:val="18"/>
-          <w:lang w:val="en-US"/>
-        </w:rPr>
-        <w:t>,，借助</w:t>
-      </w:r>
-      <w:r>
-        <w:rPr>
-          <w:rFonts w:asciiTheme="minorEastAsia" w:eastAsiaTheme="minorEastAsia" w:hAnsiTheme="minorEastAsia" w:cstheme="minorEastAsia"/>
-          <w:sz w:val="18"/>
-          <w:szCs w:val="18"/>
-          <w:lang w:val="en-US"/>
-        </w:rPr>
-        <w:t>tree-shaking</w:t>
-      </w:r>
-      <w:r>
-        <w:rPr>
-          <w:rFonts w:asciiTheme="minorEastAsia" w:eastAsiaTheme="minorEastAsia" w:hAnsiTheme="minorEastAsia" w:cstheme="minorEastAsia"/>
-          <w:sz w:val="18"/>
-          <w:szCs w:val="18"/>
-          <w:lang w:val="en-US"/>
-        </w:rPr>
-        <w:t>尽可能地减小了库文件的大小</w:t>
-      </w:r>
-      <w:r>
-        <w:rPr>
-          <w:rFonts w:asciiTheme="minorEastAsia" w:eastAsiaTheme="minorEastAsia" w:hAnsiTheme="minorEastAsia" w:cstheme="minorEastAsia" w:hint="eastAsia"/>
-          <w:sz w:val="18"/>
-          <w:szCs w:val="18"/>
-          <w:lang w:val="en-US"/>
-        </w:rPr>
-        <w:t>）</w:t>
-      </w:r>
-      <w:r>
-        <w:rPr>
-          <w:rFonts w:asciiTheme="minorEastAsia" w:eastAsiaTheme="minorEastAsia" w:hAnsiTheme="minorEastAsia" w:cstheme="minorEastAsia" w:hint="eastAsia"/>
-          <w:sz w:val="18"/>
-          <w:szCs w:val="18"/>
-          <w:lang w:val="en-US"/>
-        </w:rPr>
-        <w:t>、</w:t>
-      </w:r>
-      <w:proofErr w:type="spellStart"/>
-      <w:r>
-        <w:rPr>
-          <w:rFonts w:asciiTheme="minorEastAsia" w:eastAsiaTheme="minorEastAsia" w:hAnsiTheme="minorEastAsia" w:cstheme="minorEastAsia" w:hint="eastAsia"/>
-          <w:sz w:val="18"/>
-          <w:szCs w:val="18"/>
-          <w:lang w:val="en-US"/>
-        </w:rPr>
-        <w:t>djax</w:t>
-      </w:r>
-      <w:proofErr w:type="spellEnd"/>
-      <w:r>
-        <w:rPr>
-          <w:rFonts w:asciiTheme="minorEastAsia" w:eastAsiaTheme="minorEastAsia" w:hAnsiTheme="minorEastAsia" w:cstheme="minorEastAsia" w:hint="eastAsia"/>
-          <w:sz w:val="18"/>
-          <w:szCs w:val="18"/>
-          <w:lang w:val="en-US"/>
-        </w:rPr>
-        <w:t>-cli</w:t>
-      </w:r>
-      <w:r>
-        <w:rPr>
-          <w:rFonts w:asciiTheme="minorEastAsia" w:eastAsiaTheme="minorEastAsia" w:hAnsiTheme="minorEastAsia" w:cstheme="minorEastAsia" w:hint="eastAsia"/>
-          <w:sz w:val="18"/>
-          <w:szCs w:val="18"/>
-          <w:lang w:val="en-US"/>
-        </w:rPr>
-        <w:t>（参考了</w:t>
-      </w:r>
-      <w:proofErr w:type="spellStart"/>
-      <w:r>
-        <w:rPr>
-          <w:rFonts w:asciiTheme="minorEastAsia" w:eastAsiaTheme="minorEastAsia" w:hAnsiTheme="minorEastAsia" w:cstheme="minorEastAsia" w:hint="eastAsia"/>
-          <w:sz w:val="18"/>
-          <w:szCs w:val="18"/>
-          <w:lang w:val="en-US"/>
-        </w:rPr>
-        <w:t>vue</w:t>
-      </w:r>
-      <w:proofErr w:type="spellEnd"/>
-      <w:r>
-        <w:rPr>
-          <w:rFonts w:asciiTheme="minorEastAsia" w:eastAsiaTheme="minorEastAsia" w:hAnsiTheme="minorEastAsia" w:cstheme="minorEastAsia" w:hint="eastAsia"/>
-          <w:sz w:val="18"/>
-          <w:szCs w:val="18"/>
-          <w:lang w:val="en-US"/>
-        </w:rPr>
-        <w:t>-cli v2版本的实现，可以快速的创建多页面静态站点，如一些简单的企业站）</w:t>
-      </w:r>
-      <w:r>
-        <w:rPr>
-          <w:rFonts w:asciiTheme="minorEastAsia" w:eastAsiaTheme="minorEastAsia" w:hAnsiTheme="minorEastAsia" w:cstheme="minorEastAsia" w:hint="eastAsia"/>
-          <w:sz w:val="18"/>
-          <w:szCs w:val="18"/>
-          <w:lang w:val="en-US"/>
-        </w:rPr>
-        <w:t>等包</w:t>
-      </w:r>
-      <w:r>
-        <w:rPr>
-          <w:rFonts w:asciiTheme="minorEastAsia" w:eastAsiaTheme="minorEastAsia" w:hAnsiTheme="minorEastAsia" w:cstheme="minorEastAsia" w:hint="eastAsia"/>
-          <w:sz w:val="18"/>
-          <w:szCs w:val="18"/>
-          <w:lang w:val="en-US"/>
-        </w:rPr>
-        <w:t>；</w:t>
-      </w:r>
-    </w:p>
-    <w:p>
-      <w:pPr>
-        <w:spacing w:after="0" w:line="240" w:lineRule="auto"/>
-        <w:rPr>
-          <w:rFonts w:asciiTheme="minorEastAsia" w:eastAsiaTheme="minorEastAsia" w:hAnsiTheme="minorEastAsia" w:cstheme="minorEastAsia"/>
-          <w:sz w:val="18"/>
-          <w:szCs w:val="18"/>
-          <w:lang w:val="en-US"/>
-        </w:rPr>
-      </w:pPr>
-      <w:r>
-        <w:rPr>
-          <w:rFonts w:asciiTheme="minorEastAsia" w:eastAsiaTheme="minorEastAsia" w:hAnsiTheme="minorEastAsia" w:cstheme="minorEastAsia" w:hint="eastAsia"/>
-          <w:sz w:val="18"/>
-          <w:szCs w:val="18"/>
-          <w:lang w:val="en-US"/>
-        </w:rPr>
-        <w:t>3</w:t>
-      </w:r>
-      <w:r>
-        <w:rPr>
-          <w:rFonts w:asciiTheme="minorEastAsia" w:eastAsiaTheme="minorEastAsia" w:hAnsiTheme="minorEastAsia" w:cstheme="minorEastAsia" w:hint="eastAsia"/>
-          <w:sz w:val="18"/>
-          <w:szCs w:val="18"/>
-          <w:lang w:val="en-US"/>
-        </w:rPr>
-        <w:t>、react全家桶</w:t>
-      </w:r>
-      <w:r>
-        <w:rPr>
-          <w:rFonts w:asciiTheme="minorEastAsia" w:eastAsiaTheme="minorEastAsia" w:hAnsiTheme="minorEastAsia" w:cstheme="minorEastAsia" w:hint="eastAsia"/>
-          <w:sz w:val="18"/>
-          <w:szCs w:val="18"/>
-          <w:lang w:val="en-US"/>
-        </w:rPr>
-        <w:t>（</w:t>
-      </w:r>
-      <w:proofErr w:type="spellStart"/>
-      <w:r>
-        <w:rPr>
-          <w:rFonts w:asciiTheme="minorEastAsia" w:eastAsiaTheme="minorEastAsia" w:hAnsiTheme="minorEastAsia" w:cstheme="minorEastAsia" w:hint="eastAsia"/>
-          <w:sz w:val="18"/>
-          <w:szCs w:val="18"/>
-          <w:lang w:val="en-US"/>
-        </w:rPr>
-        <w:t>react+react-router+redux</w:t>
-      </w:r>
-      <w:proofErr w:type="spellEnd"/>
-      <w:r>
-        <w:rPr>
-          <w:rFonts w:asciiTheme="minorEastAsia" w:eastAsiaTheme="minorEastAsia" w:hAnsiTheme="minorEastAsia" w:cstheme="minorEastAsia" w:hint="eastAsia"/>
-          <w:sz w:val="18"/>
-          <w:szCs w:val="18"/>
-          <w:lang w:val="en-US"/>
-        </w:rPr>
-        <w:t>）算比较熟悉</w:t>
-      </w:r>
-      <w:r>
-        <w:rPr>
-          <w:rFonts w:asciiTheme="minorEastAsia" w:eastAsiaTheme="minorEastAsia" w:hAnsiTheme="minorEastAsia" w:cstheme="minorEastAsia" w:hint="eastAsia"/>
-          <w:sz w:val="18"/>
-          <w:szCs w:val="18"/>
-          <w:lang w:val="en-US"/>
-        </w:rPr>
-        <w:t>，业余时间</w:t>
-      </w:r>
-      <w:r>
-        <w:rPr>
-          <w:rFonts w:asciiTheme="minorEastAsia" w:eastAsiaTheme="minorEastAsia" w:hAnsiTheme="minorEastAsia" w:cstheme="minorEastAsia" w:hint="eastAsia"/>
-          <w:sz w:val="18"/>
-          <w:szCs w:val="18"/>
-          <w:lang w:val="en-US"/>
-        </w:rPr>
-        <w:t>有写过项目，属于可以马上开发项目的程度。另外，公司有个项目组是承接</w:t>
-      </w:r>
-      <w:r>
-        <w:rPr>
-          <w:rFonts w:asciiTheme="minorEastAsia" w:eastAsiaTheme="minorEastAsia" w:hAnsiTheme="minorEastAsia" w:cstheme="minorEastAsia" w:hint="eastAsia"/>
-          <w:sz w:val="18"/>
-          <w:szCs w:val="18"/>
-          <w:lang w:val="en-US"/>
-        </w:rPr>
-        <w:t>太平洋寿险APP外包项目的，技术</w:t>
-      </w:r>
-      <w:proofErr w:type="gramStart"/>
-      <w:r>
-        <w:rPr>
-          <w:rFonts w:asciiTheme="minorEastAsia" w:eastAsiaTheme="minorEastAsia" w:hAnsiTheme="minorEastAsia" w:cstheme="minorEastAsia" w:hint="eastAsia"/>
-          <w:sz w:val="18"/>
-          <w:szCs w:val="18"/>
-          <w:lang w:val="en-US"/>
-        </w:rPr>
-        <w:t>栈</w:t>
-      </w:r>
-      <w:proofErr w:type="gramEnd"/>
-      <w:r>
-        <w:rPr>
-          <w:rFonts w:asciiTheme="minorEastAsia" w:eastAsiaTheme="minorEastAsia" w:hAnsiTheme="minorEastAsia" w:cstheme="minorEastAsia" w:hint="eastAsia"/>
-          <w:sz w:val="18"/>
-          <w:szCs w:val="18"/>
-          <w:lang w:val="en-US"/>
-        </w:rPr>
-        <w:t>是（壳+React Native原生开发，类型检测用的是flow），曾在该</w:t>
-      </w:r>
-      <w:proofErr w:type="gramStart"/>
-      <w:r>
-        <w:rPr>
-          <w:rFonts w:asciiTheme="minorEastAsia" w:eastAsiaTheme="minorEastAsia" w:hAnsiTheme="minorEastAsia" w:cstheme="minorEastAsia" w:hint="eastAsia"/>
-          <w:sz w:val="18"/>
-          <w:szCs w:val="18"/>
-          <w:lang w:val="en-US"/>
-        </w:rPr>
-        <w:t>项目组呆过</w:t>
-      </w:r>
-      <w:proofErr w:type="gramEnd"/>
-      <w:r>
-        <w:rPr>
-          <w:rFonts w:asciiTheme="minorEastAsia" w:eastAsiaTheme="minorEastAsia" w:hAnsiTheme="minorEastAsia" w:cstheme="minorEastAsia" w:hint="eastAsia"/>
-          <w:sz w:val="18"/>
-          <w:szCs w:val="18"/>
-          <w:lang w:val="en-US"/>
-        </w:rPr>
-        <w:t>几个月，有些许实战经验</w:t>
-      </w:r>
-      <w:r>
-        <w:rPr>
-          <w:rFonts w:asciiTheme="minorEastAsia" w:eastAsiaTheme="minorEastAsia" w:hAnsiTheme="minorEastAsia" w:cstheme="minorEastAsia" w:hint="eastAsia"/>
-          <w:sz w:val="18"/>
-          <w:szCs w:val="18"/>
-          <w:lang w:val="en-US"/>
-        </w:rPr>
-        <w:t>；</w:t>
-      </w:r>
-    </w:p>
-    <w:p>
-      <w:pPr>
-        <w:spacing w:after="0" w:line="240" w:lineRule="auto"/>
-        <w:rPr>
-          <w:rFonts w:asciiTheme="minorEastAsia" w:eastAsiaTheme="minorEastAsia" w:hAnsiTheme="minorEastAsia" w:cstheme="minorEastAsia"/>
-          <w:sz w:val="18"/>
-          <w:szCs w:val="18"/>
-          <w:lang w:val="en-US"/>
-        </w:rPr>
-      </w:pPr>
-      <w:r>
-        <w:rPr>
-          <w:rFonts w:asciiTheme="minorEastAsia" w:eastAsiaTheme="minorEastAsia" w:hAnsiTheme="minorEastAsia" w:cstheme="minorEastAsia" w:hint="eastAsia"/>
-          <w:sz w:val="18"/>
-          <w:szCs w:val="18"/>
-          <w:lang w:val="en-US"/>
-        </w:rPr>
-        <w:t>4</w:t>
-      </w:r>
-      <w:r>
-        <w:rPr>
-          <w:rFonts w:asciiTheme="minorEastAsia" w:eastAsiaTheme="minorEastAsia" w:hAnsiTheme="minorEastAsia" w:cstheme="minorEastAsia" w:hint="eastAsia"/>
-          <w:sz w:val="18"/>
-          <w:szCs w:val="18"/>
-          <w:lang w:val="en-US"/>
-        </w:rPr>
-        <w:t>、熟练手写CSS样式，熟悉flex布局、响应式设计（媒体查询、rem单位）</w:t>
-      </w:r>
-      <w:r>
-        <w:rPr>
-          <w:rFonts w:asciiTheme="minorEastAsia" w:eastAsiaTheme="minorEastAsia" w:hAnsiTheme="minorEastAsia" w:cstheme="minorEastAsia" w:hint="eastAsia"/>
-          <w:sz w:val="18"/>
-          <w:szCs w:val="18"/>
-          <w:lang w:val="en-US"/>
-        </w:rPr>
-        <w:t>，能较好地对设计稿进行还原</w:t>
-      </w:r>
-      <w:r>
-        <w:rPr>
-          <w:rFonts w:asciiTheme="minorEastAsia" w:eastAsiaTheme="minorEastAsia" w:hAnsiTheme="minorEastAsia" w:cstheme="minorEastAsia" w:hint="eastAsia"/>
-          <w:sz w:val="18"/>
-          <w:szCs w:val="18"/>
-          <w:lang w:val="en-US"/>
-        </w:rPr>
-        <w:t>；</w:t>
-      </w:r>
-    </w:p>
-    <w:p>
-      <w:pPr>
-        <w:spacing w:after="0" w:line="240" w:lineRule="auto"/>
-        <w:rPr>
-          <w:rFonts w:asciiTheme="minorEastAsia" w:eastAsiaTheme="minorEastAsia" w:hAnsiTheme="minorEastAsia" w:cstheme="minorEastAsia"/>
-          <w:sz w:val="18"/>
-          <w:szCs w:val="18"/>
-          <w:lang w:val="en-US"/>
-        </w:rPr>
-      </w:pPr>
-      <w:r>
-        <w:rPr>
-          <w:rFonts w:asciiTheme="minorEastAsia" w:eastAsiaTheme="minorEastAsia" w:hAnsiTheme="minorEastAsia" w:cstheme="minorEastAsia" w:hint="eastAsia"/>
-          <w:sz w:val="18"/>
-          <w:szCs w:val="18"/>
-          <w:lang w:val="en-US"/>
-        </w:rPr>
-        <w:t>5</w:t>
-      </w:r>
-      <w:r>
-        <w:rPr>
-          <w:rFonts w:asciiTheme="minorEastAsia" w:eastAsiaTheme="minorEastAsia" w:hAnsiTheme="minorEastAsia" w:cstheme="minorEastAsia" w:hint="eastAsia"/>
-          <w:sz w:val="18"/>
-          <w:szCs w:val="18"/>
-          <w:lang w:val="en-US"/>
-        </w:rPr>
-        <w:t>、熟悉ES新特性，</w:t>
-      </w:r>
-      <w:r>
-        <w:rPr>
-          <w:rFonts w:asciiTheme="minorEastAsia" w:eastAsiaTheme="minorEastAsia" w:hAnsiTheme="minorEastAsia" w:cstheme="minorEastAsia" w:hint="eastAsia"/>
-          <w:sz w:val="18"/>
-          <w:szCs w:val="18"/>
-          <w:lang w:val="en-US"/>
-        </w:rPr>
-        <w:t>项目中实际</w:t>
-      </w:r>
-      <w:r>
-        <w:rPr>
-          <w:rFonts w:asciiTheme="minorEastAsia" w:eastAsiaTheme="minorEastAsia" w:hAnsiTheme="minorEastAsia" w:cstheme="minorEastAsia" w:hint="eastAsia"/>
-          <w:sz w:val="18"/>
-          <w:szCs w:val="18"/>
-          <w:lang w:val="en-US"/>
-        </w:rPr>
-        <w:t>常用的是箭头函数、promise、</w:t>
-      </w:r>
-      <w:proofErr w:type="spellStart"/>
-      <w:r>
-        <w:rPr>
-          <w:rFonts w:asciiTheme="minorEastAsia" w:eastAsiaTheme="minorEastAsia" w:hAnsiTheme="minorEastAsia" w:cstheme="minorEastAsia" w:hint="eastAsia"/>
-          <w:sz w:val="18"/>
-          <w:szCs w:val="18"/>
-          <w:lang w:val="en-US"/>
-        </w:rPr>
-        <w:t>async</w:t>
-      </w:r>
-      <w:proofErr w:type="spellEnd"/>
-      <w:r>
-        <w:rPr>
-          <w:rFonts w:asciiTheme="minorEastAsia" w:eastAsiaTheme="minorEastAsia" w:hAnsiTheme="minorEastAsia" w:cstheme="minorEastAsia" w:hint="eastAsia"/>
-          <w:sz w:val="18"/>
-          <w:szCs w:val="18"/>
-          <w:lang w:val="en-US"/>
-        </w:rPr>
-        <w:t>/await</w:t>
-      </w:r>
-      <w:r>
-        <w:rPr>
-          <w:rFonts w:asciiTheme="minorEastAsia" w:eastAsiaTheme="minorEastAsia" w:hAnsiTheme="minorEastAsia" w:cstheme="minorEastAsia" w:hint="eastAsia"/>
-          <w:sz w:val="18"/>
-          <w:szCs w:val="18"/>
-          <w:lang w:val="en-US"/>
-        </w:rPr>
-        <w:t>和数组的一些方法（map、filter、find等）、对象解构、展开操作符（三个点）等</w:t>
-      </w:r>
-      <w:r>
-        <w:rPr>
-          <w:rFonts w:asciiTheme="minorEastAsia" w:eastAsiaTheme="minorEastAsia" w:hAnsiTheme="minorEastAsia" w:cstheme="minorEastAsia" w:hint="eastAsia"/>
-          <w:sz w:val="18"/>
-          <w:szCs w:val="18"/>
-          <w:lang w:val="en-US"/>
-        </w:rPr>
-        <w:t>；</w:t>
-      </w:r>
-    </w:p>
-    <w:p>
-      <w:pPr>
-        <w:spacing w:after="0" w:line="240" w:lineRule="auto"/>
-        <w:rPr>
-          <w:rFonts w:asciiTheme="minorEastAsia" w:eastAsiaTheme="minorEastAsia" w:hAnsiTheme="minorEastAsia" w:cstheme="minorEastAsia"/>
-          <w:sz w:val="18"/>
-          <w:szCs w:val="18"/>
-          <w:lang w:val="en-US"/>
-        </w:rPr>
-      </w:pPr>
-      <w:r>
-        <w:rPr>
-          <w:rFonts w:asciiTheme="minorEastAsia" w:eastAsiaTheme="minorEastAsia" w:hAnsiTheme="minorEastAsia" w:cstheme="minorEastAsia" w:hint="eastAsia"/>
-          <w:sz w:val="18"/>
-          <w:szCs w:val="18"/>
-          <w:lang w:val="en-US"/>
-        </w:rPr>
-        <w:t>6、能独立在服务器上安装部署</w:t>
-      </w:r>
-      <w:proofErr w:type="spellStart"/>
-      <w:r>
-        <w:rPr>
-          <w:rFonts w:asciiTheme="minorEastAsia" w:eastAsiaTheme="minorEastAsia" w:hAnsiTheme="minorEastAsia" w:cstheme="minorEastAsia" w:hint="eastAsia"/>
-          <w:sz w:val="18"/>
-          <w:szCs w:val="18"/>
-          <w:lang w:val="en-US"/>
-        </w:rPr>
-        <w:t>Nginx</w:t>
-      </w:r>
-      <w:proofErr w:type="spellEnd"/>
-      <w:r>
-        <w:rPr>
-          <w:rFonts w:asciiTheme="minorEastAsia" w:eastAsiaTheme="minorEastAsia" w:hAnsiTheme="minorEastAsia" w:cstheme="minorEastAsia" w:hint="eastAsia"/>
-          <w:sz w:val="18"/>
-          <w:szCs w:val="18"/>
-          <w:lang w:val="en-US"/>
-        </w:rPr>
-        <w:t>/Apache、Node、MySQL服务，</w:t>
-      </w:r>
-      <w:proofErr w:type="spellStart"/>
-      <w:r>
-        <w:rPr>
-          <w:rFonts w:asciiTheme="minorEastAsia" w:eastAsiaTheme="minorEastAsia" w:hAnsiTheme="minorEastAsia" w:cstheme="minorEastAsia" w:hint="eastAsia"/>
-          <w:sz w:val="18"/>
-          <w:szCs w:val="18"/>
-          <w:lang w:val="en-US"/>
-        </w:rPr>
-        <w:t>Node+MySQL</w:t>
-      </w:r>
-      <w:proofErr w:type="spellEnd"/>
-      <w:r>
-        <w:rPr>
-          <w:rFonts w:asciiTheme="minorEastAsia" w:eastAsiaTheme="minorEastAsia" w:hAnsiTheme="minorEastAsia" w:cstheme="minorEastAsia" w:hint="eastAsia"/>
-          <w:sz w:val="18"/>
-          <w:szCs w:val="18"/>
-          <w:lang w:val="en-US"/>
-        </w:rPr>
-        <w:t>写过简单</w:t>
-      </w:r>
-      <w:proofErr w:type="gramStart"/>
-      <w:r>
-        <w:rPr>
-          <w:rFonts w:asciiTheme="minorEastAsia" w:eastAsiaTheme="minorEastAsia" w:hAnsiTheme="minorEastAsia" w:cstheme="minorEastAsia" w:hint="eastAsia"/>
-          <w:sz w:val="18"/>
-          <w:szCs w:val="18"/>
-          <w:lang w:val="en-US"/>
-        </w:rPr>
-        <w:t>的博客前台</w:t>
-      </w:r>
-      <w:proofErr w:type="gramEnd"/>
-      <w:r>
-        <w:rPr>
-          <w:rFonts w:asciiTheme="minorEastAsia" w:eastAsiaTheme="minorEastAsia" w:hAnsiTheme="minorEastAsia" w:cstheme="minorEastAsia" w:hint="eastAsia"/>
-          <w:sz w:val="18"/>
-          <w:szCs w:val="18"/>
-          <w:lang w:val="en-US"/>
-        </w:rPr>
-        <w:t>，曾</w:t>
-      </w:r>
-      <w:r>
-        <w:rPr>
-          <w:rFonts w:asciiTheme="minorEastAsia" w:eastAsiaTheme="minorEastAsia" w:hAnsiTheme="minorEastAsia" w:cstheme="minorEastAsia" w:hint="eastAsia"/>
-          <w:sz w:val="18"/>
-          <w:szCs w:val="18"/>
-          <w:lang w:val="en-US"/>
-        </w:rPr>
-        <w:t>有两个月</w:t>
-      </w:r>
-      <w:r>
-        <w:rPr>
-          <w:rFonts w:asciiTheme="minorEastAsia" w:eastAsiaTheme="minorEastAsia" w:hAnsiTheme="minorEastAsia" w:cstheme="minorEastAsia" w:hint="eastAsia"/>
-          <w:sz w:val="18"/>
-          <w:szCs w:val="18"/>
-          <w:lang w:val="en-US"/>
-        </w:rPr>
-        <w:t>参与过公司的java项目开发（</w:t>
-      </w:r>
-      <w:r>
-        <w:rPr>
-          <w:rFonts w:asciiTheme="minorEastAsia" w:eastAsiaTheme="minorEastAsia" w:hAnsiTheme="minorEastAsia" w:cstheme="minorEastAsia" w:hint="eastAsia"/>
-          <w:sz w:val="18"/>
-          <w:szCs w:val="18"/>
-          <w:lang w:val="en-US"/>
-        </w:rPr>
-        <w:t>并非全</w:t>
-      </w:r>
-      <w:proofErr w:type="gramStart"/>
-      <w:r>
-        <w:rPr>
-          <w:rFonts w:asciiTheme="minorEastAsia" w:eastAsiaTheme="minorEastAsia" w:hAnsiTheme="minorEastAsia" w:cstheme="minorEastAsia" w:hint="eastAsia"/>
-          <w:sz w:val="18"/>
-          <w:szCs w:val="18"/>
-          <w:lang w:val="en-US"/>
-        </w:rPr>
-        <w:t>栈</w:t>
-      </w:r>
-      <w:proofErr w:type="gramEnd"/>
-      <w:r>
-        <w:rPr>
-          <w:rFonts w:asciiTheme="minorEastAsia" w:eastAsiaTheme="minorEastAsia" w:hAnsiTheme="minorEastAsia" w:cstheme="minorEastAsia" w:hint="eastAsia"/>
-          <w:sz w:val="18"/>
-          <w:szCs w:val="18"/>
-          <w:lang w:val="en-US"/>
-        </w:rPr>
-        <w:t>，接触过一些后端的东西的话，接口联调会比较顺，碰到400会想到是不是接口定义了某个字段为必</w:t>
-      </w:r>
-      <w:proofErr w:type="gramStart"/>
-      <w:r>
-        <w:rPr>
-          <w:rFonts w:asciiTheme="minorEastAsia" w:eastAsiaTheme="minorEastAsia" w:hAnsiTheme="minorEastAsia" w:cstheme="minorEastAsia" w:hint="eastAsia"/>
-          <w:sz w:val="18"/>
-          <w:szCs w:val="18"/>
-          <w:lang w:val="en-US"/>
-        </w:rPr>
-        <w:t>传项而前端没传</w:t>
-      </w:r>
-      <w:proofErr w:type="gramEnd"/>
-      <w:r>
-        <w:rPr>
-          <w:rFonts w:asciiTheme="minorEastAsia" w:eastAsiaTheme="minorEastAsia" w:hAnsiTheme="minorEastAsia" w:cstheme="minorEastAsia" w:hint="eastAsia"/>
-          <w:sz w:val="18"/>
-          <w:szCs w:val="18"/>
-          <w:lang w:val="en-US"/>
-        </w:rPr>
-        <w:t>，碰到有options请求但没有后续的post请求会想到是不是响应头里没加ACCESS-CONTROL-ALLOW-ORIGIN之类的</w:t>
-      </w:r>
-      <w:r>
-        <w:rPr>
-          <w:rFonts w:asciiTheme="minorEastAsia" w:eastAsiaTheme="minorEastAsia" w:hAnsiTheme="minorEastAsia" w:cstheme="minorEastAsia" w:hint="eastAsia"/>
-          <w:sz w:val="18"/>
-          <w:szCs w:val="18"/>
-          <w:lang w:val="en-US"/>
-        </w:rPr>
-        <w:t>）</w:t>
-      </w:r>
-      <w:r>
-        <w:rPr>
-          <w:rFonts w:asciiTheme="minorEastAsia" w:eastAsiaTheme="minorEastAsia" w:hAnsiTheme="minorEastAsia" w:cstheme="minorEastAsia" w:hint="eastAsia"/>
-          <w:sz w:val="18"/>
-          <w:szCs w:val="18"/>
-          <w:lang w:val="en-US"/>
-        </w:rPr>
-        <w:t>。</w:t>
+        <w:t>写过简单的博客前台，曾有两个月参与过公司的java项目开发（并非全栈，接触过一些后端的东西的话，接口联调会比较顺）。</w:t>
       </w:r>
     </w:p>
     <w:p>
@@ -1712,26 +1829,15 @@
           <w:rFonts w:asciiTheme="minorEastAsia" w:eastAsiaTheme="minorEastAsia" w:hAnsiTheme="minorEastAsia" w:cstheme="minorEastAsia"/>
           <w:sz w:val="18"/>
           <w:szCs w:val="18"/>
-          <w:lang w:val="en-US"/>
         </w:rPr>
       </w:pPr>
       <w:r>
         <w:rPr>
-          <w:rFonts w:asciiTheme="minorEastAsia" w:eastAsiaTheme="minorEastAsia" w:hAnsiTheme="minorEastAsia" w:cstheme="minorEastAsia" w:hint="eastAsia"/>
-          <w:sz w:val="18"/>
-          <w:szCs w:val="18"/>
-          <w:lang w:val="en-US"/>
-        </w:rPr>
-        <w:t xml:space="preserve">前端开发工程师 @ 北京无线天利有限公司上海分公司（上市公司） | 2015.12 – </w:t>
-      </w:r>
-      <w:r>
-        <w:rPr>
-          <w:rFonts w:asciiTheme="minorEastAsia" w:eastAsiaTheme="minorEastAsia" w:hAnsiTheme="minorEastAsia" w:cstheme="minorEastAsia" w:hint="eastAsia"/>
-          <w:sz w:val="18"/>
-          <w:szCs w:val="18"/>
-          <w:lang w:val="en-US"/>
-        </w:rPr>
-        <w:t>2018.08</w:t>
+          <w:rFonts w:asciiTheme="minorEastAsia" w:eastAsiaTheme="minorEastAsia" w:hAnsiTheme="minorEastAsia" w:cstheme="minorEastAsia"/>
+          <w:sz w:val="18"/>
+          <w:szCs w:val="18"/>
+        </w:rPr>
+        <w:t>高级H5开发工程师@好买财富管理股份有限公司（腾讯系基金销售公司）|2018年9月至今</w:t>
       </w:r>
     </w:p>
     <w:p>
@@ -1751,8 +1857,19 @@
           <w:szCs w:val="18"/>
           <w:lang w:val="en-US"/>
         </w:rPr>
-        <w:t>国际药品注册专员 @ 浙江普洛康裕制药有限公司（上市公司） | 2013</w:t>
-      </w:r>
+        <w:t>前端开发工程师 @ 北京无线天利有限公司上海分公司（上市公司） | 2015.12 – 2018.08</w:t>
+      </w:r>
+    </w:p>
+    <w:p>
+      <w:pPr>
+        <w:spacing w:after="0" w:line="240" w:lineRule="auto"/>
+        <w:rPr>
+          <w:rFonts w:asciiTheme="minorEastAsia" w:eastAsiaTheme="minorEastAsia" w:hAnsiTheme="minorEastAsia" w:cstheme="minorEastAsia"/>
+          <w:sz w:val="18"/>
+          <w:szCs w:val="18"/>
+          <w:lang w:val="en-US"/>
+        </w:rPr>
+      </w:pPr>
       <w:r>
         <w:rPr>
           <w:rFonts w:asciiTheme="minorEastAsia" w:eastAsiaTheme="minorEastAsia" w:hAnsiTheme="minorEastAsia" w:cstheme="minorEastAsia" w:hint="eastAsia"/>
@@ -1760,41 +1877,14 @@
           <w:szCs w:val="18"/>
           <w:lang w:val="en-US"/>
         </w:rPr>
-        <w:t>.</w:t>
-      </w:r>
-      <w:r>
-        <w:rPr>
-          <w:rFonts w:asciiTheme="minorEastAsia" w:eastAsiaTheme="minorEastAsia" w:hAnsiTheme="minorEastAsia" w:cstheme="minorEastAsia" w:hint="eastAsia"/>
-          <w:sz w:val="18"/>
-          <w:szCs w:val="18"/>
-          <w:lang w:val="en-US"/>
-        </w:rPr>
-        <w:t>10 – 2015</w:t>
-      </w:r>
-      <w:r>
-        <w:rPr>
-          <w:rFonts w:asciiTheme="minorEastAsia" w:eastAsiaTheme="minorEastAsia" w:hAnsiTheme="minorEastAsia" w:cstheme="minorEastAsia" w:hint="eastAsia"/>
-          <w:sz w:val="18"/>
-          <w:szCs w:val="18"/>
-          <w:lang w:val="en-US"/>
-        </w:rPr>
-        <w:t>.0</w:t>
-      </w:r>
-      <w:r>
-        <w:rPr>
-          <w:rFonts w:asciiTheme="minorEastAsia" w:eastAsiaTheme="minorEastAsia" w:hAnsiTheme="minorEastAsia" w:cstheme="minorEastAsia" w:hint="eastAsia"/>
-          <w:sz w:val="18"/>
-          <w:szCs w:val="18"/>
-          <w:lang w:val="en-US"/>
-        </w:rPr>
-        <w:t>7</w:t>
+        <w:t>国际药品注册专员 @ 浙江普洛康裕制药有限公司（上市公司） | 2013.10 – 2015.07</w:t>
       </w:r>
     </w:p>
     <w:sectPr>
-      <w:headerReference w:type="default" r:id="rId12"/>
-      <w:footerReference w:type="default" r:id="rId13"/>
-      <w:headerReference w:type="first" r:id="rId14"/>
-      <w:pgSz w:w="11907" w:h="16839"/>
+      <w:headerReference w:type="default" r:id="rId9"/>
+      <w:footerReference w:type="default" r:id="rId10"/>
+      <w:headerReference w:type="first" r:id="rId11"/>
+      <w:pgSz w:w="11907" w:h="16839" w:code="9"/>
       <w:pgMar w:top="1296" w:right="1368" w:bottom="1440" w:left="1368" w:header="720" w:footer="1080" w:gutter="0"/>
       <w:cols w:space="720"/>
       <w:titlePg/>
@@ -1893,7 +1983,7 @@
       <mc:AlternateContent>
         <mc:Choice Requires="wps">
           <w:drawing>
-            <wp:anchor distT="0" distB="0" distL="114300" distR="114300" simplePos="0" relativeHeight="251657216" behindDoc="1" locked="0" layoutInCell="1" allowOverlap="1">
+            <wp:anchor distT="0" distB="0" distL="114300" distR="114300" simplePos="0" relativeHeight="251657216" behindDoc="1" locked="0" layoutInCell="1" allowOverlap="1" wp14:anchorId="37BD09CB" wp14:editId="6A2D94B3">
               <wp:simplePos x="0" y="0"/>
               <wp:positionH relativeFrom="page">
                 <wp:align>center</wp:align>
@@ -1939,9 +2029,9 @@
             </wp:anchor>
           </w:drawing>
         </mc:Choice>
-        <mc:Fallback xmlns:w15="http://schemas.microsoft.com/office/word/2012/wordml" xmlns:wpsCustomData="http://www.wps.cn/officeDocument/2013/wpsCustomData">
+        <mc:Fallback xmlns:mo="http://schemas.microsoft.com/office/mac/office/2008/main" xmlns:mv="urn:schemas-microsoft-com:mac:vml" xmlns:w15="http://schemas.microsoft.com/office/word/2012/wordml" xmlns:wpsCustomData="http://www.wps.cn/officeDocument/2013/wpsCustomData">
           <w:pict>
-            <v:shape id="框架 1" o:spid="_x0000_s1026" style="position:absolute;left:0pt;height:567.4pt;width:394.8pt;mso-position-horizontal:center;mso-position-horizontal-relative:page;mso-position-vertical:center;mso-position-vertical-relative:page;z-index:-251659264;v-text-anchor:middle;mso-width-relative:page;mso-height-relative:page;" fillcolor="#E3AB47" filled="t" stroked="f" coordsize="5013960,7205980" o:gfxdata="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" path="m0,0l5013960,0,5013960,7205980,0,7205980xm130563,130563l130563,7075416,4883396,7075416,4883396,130563xe">
+            <v:shape id="框架 1" o:spid="_x0000_s1026" style="position:absolute;left:0pt;height:567.4pt;width:394.8pt;mso-position-horizontal:center;mso-position-horizontal-relative:page;mso-position-vertical:center;mso-position-vertical-relative:page;z-index:-251659264;v-text-anchor:middle;mso-width-relative:page;mso-height-relative:page;" fillcolor="#E3AB47" filled="t" stroked="f" coordsize="5013960,7205980" o:gfxdata="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" path="m0,0l5013960,0,5013960,7205980,0,7205980xm130563,130563l130563,7075416,4883396,7075416,4883396,130563xe">
               <v:path o:connectlocs="2506980,0;0,3602990;2506980,7205980;5013960,3602990" o:connectangles="247,164,82,0"/>
               <v:fill on="t" focussize="0,0"/>
               <v:stroke on="f" weight="1pt" miterlimit="8" joinstyle="miter"/>
@@ -1963,17 +2053,17 @@
       <w:rPr>
         <w:lang w:val="en-US"/>
       </w:rPr>
-      <w:pict>
+      <w:pict w14:anchorId="2D6EFA2A">
         <v:group id="组合 4" o:spid="_x0000_s2049" alt="Title: 带有制表符的页面框架" style="position:absolute;margin-left:0;margin-top:0;width:560.2pt;height:803.2pt;z-index:-251657216;mso-width-percent:941;mso-height-percent:954;mso-position-horizontal:center;mso-position-horizontal-relative:page;mso-position-vertical:center;mso-position-vertical-relative:page;mso-width-percent:941;mso-height-percent:954" coordorigin="1333" coordsize="73152,96012">
           <v:shape id="框架 5" o:spid="_x0000_s2050" style="position:absolute;left:1333;width:73152;height:96012;v-text-anchor:middle" coordsize="7315200,9601200" o:spt="100" adj="0,,0" path="m,l7315200,r,9601200l,9601200,,xm190488,190488r,9220224l7124712,9410712r,-9220224l190488,190488xe" fillcolor="#e3ab47" stroked="f" strokeweight="1pt">
             <v:stroke joinstyle="miter"/>
             <v:formulas/>
             <v:path arrowok="t" o:connecttype="custom" o:connectlocs="0,0;7315200,0;7315200,9601200;0,9601200;0,0;190488,190488;190488,9410712;7124712,9410712;7124712,190488;190488,190488" o:connectangles="0,0,0,0,0,0,0,0,0,0"/>
           </v:shape>
-          <v:shape id="任意多边形 8" o:spid="_x0000_s2051" style="position:absolute;width:0;height:0" coordsize="240,528" o:spt="100" adj="0,,0" path="" fillcolor="black" stroked="f">
+          <v:shape id="任意多边形 8" o:spid="_x0000_s2051" style="position:absolute;width:0;height:0" coordsize="21600,21600" o:spt="100" adj="0,,0" path="" filled="f" stroked="f">
             <v:stroke joinstyle="round"/>
             <v:formulas/>
-            <v:path arrowok="t" o:connecttype="custom" o:connectlocs="2985,0;252190,0;358140,373661;252190,729095;88043,729095;88043,802005;0,729095;2985,729095;2985,0" o:connectangles="0,0,0,0,0,0,0,0,0" textboxrect="0,0,240,528"/>
+            <v:path arrowok="t" o:connecttype="segments"/>
             <v:textbox>
               <w:txbxContent>
                 <w:p>
@@ -1995,10 +2085,10 @@
 <file path=word/numbering.xml><?xml version="1.0" encoding="utf-8"?>
 <w:numbering xmlns:wpc="http://schemas.microsoft.com/office/word/2010/wordprocessingCanvas" xmlns:mc="http://schemas.openxmlformats.org/markup-compatibility/2006" xmlns:o="urn:schemas-microsoft-com:office:office" xmlns:r="http://schemas.openxmlformats.org/officeDocument/2006/relationships" xmlns:m="http://schemas.openxmlformats.org/officeDocument/2006/math" xmlns:v="urn:schemas-microsoft-com:vml" xmlns:wp14="http://schemas.microsoft.com/office/word/2010/wordprocessingDrawing" xmlns:wp="http://schemas.openxmlformats.org/drawingml/2006/wordprocessingDrawing" xmlns:w10="urn:schemas-microsoft-com:office:word" xmlns:w="http://schemas.openxmlformats.org/wordprocessingml/2006/main" xmlns:w14="http://schemas.microsoft.com/office/word/2010/wordml" xmlns:wpg="http://schemas.microsoft.com/office/word/2010/wordprocessingGroup" xmlns:wpi="http://schemas.microsoft.com/office/word/2010/wordprocessingInk" xmlns:wne="http://schemas.microsoft.com/office/word/2006/wordml" xmlns:wps="http://schemas.microsoft.com/office/word/2010/wordprocessingShape" mc:Ignorable="w14 wp14">
   <w:abstractNum w:abstractNumId="0">
-    <w:nsid w:val="37334C00"/>
+    <w:nsid w:val="184429B3"/>
     <w:multiLevelType w:val="hybridMultilevel"/>
-    <w:tmpl w:val="8CF2B42E"/>
-    <w:lvl w:ilvl="0" w:tplc="6B6A47E4">
+    <w:tmpl w:val="4E98B216"/>
+    <w:lvl w:ilvl="0" w:tplc="83A84A86">
       <w:start w:val="1"/>
       <w:numFmt w:val="decimal"/>
       <w:lvlText w:val="%1、"/>
@@ -2292,95 +2382,6 @@
       </w:pPr>
     </w:lvl>
   </w:abstractNum>
-  <w:abstractNum w:abstractNumId="3">
-    <w:nsid w:val="6E70116D"/>
-    <w:multiLevelType w:val="hybridMultilevel"/>
-    <w:tmpl w:val="5CBAB58C"/>
-    <w:lvl w:ilvl="0" w:tplc="FF6EC6E2">
-      <w:start w:val="1"/>
-      <w:numFmt w:val="decimal"/>
-      <w:lvlText w:val="%1、"/>
-      <w:lvlJc w:val="left"/>
-      <w:pPr>
-        <w:ind w:left="360" w:hanging="360"/>
-      </w:pPr>
-      <w:rPr>
-        <w:rFonts w:hint="default"/>
-      </w:rPr>
-    </w:lvl>
-    <w:lvl w:ilvl="1" w:tplc="04090019" w:tentative="1">
-      <w:start w:val="1"/>
-      <w:numFmt w:val="lowerLetter"/>
-      <w:lvlText w:val="%2)"/>
-      <w:lvlJc w:val="left"/>
-      <w:pPr>
-        <w:ind w:left="840" w:hanging="420"/>
-      </w:pPr>
-    </w:lvl>
-    <w:lvl w:ilvl="2" w:tplc="0409001B" w:tentative="1">
-      <w:start w:val="1"/>
-      <w:numFmt w:val="lowerRoman"/>
-      <w:lvlText w:val="%3."/>
-      <w:lvlJc w:val="right"/>
-      <w:pPr>
-        <w:ind w:left="1260" w:hanging="420"/>
-      </w:pPr>
-    </w:lvl>
-    <w:lvl w:ilvl="3" w:tplc="0409000F" w:tentative="1">
-      <w:start w:val="1"/>
-      <w:numFmt w:val="decimal"/>
-      <w:lvlText w:val="%4."/>
-      <w:lvlJc w:val="left"/>
-      <w:pPr>
-        <w:ind w:left="1680" w:hanging="420"/>
-      </w:pPr>
-    </w:lvl>
-    <w:lvl w:ilvl="4" w:tplc="04090019" w:tentative="1">
-      <w:start w:val="1"/>
-      <w:numFmt w:val="lowerLetter"/>
-      <w:lvlText w:val="%5)"/>
-      <w:lvlJc w:val="left"/>
-      <w:pPr>
-        <w:ind w:left="2100" w:hanging="420"/>
-      </w:pPr>
-    </w:lvl>
-    <w:lvl w:ilvl="5" w:tplc="0409001B" w:tentative="1">
-      <w:start w:val="1"/>
-      <w:numFmt w:val="lowerRoman"/>
-      <w:lvlText w:val="%6."/>
-      <w:lvlJc w:val="right"/>
-      <w:pPr>
-        <w:ind w:left="2520" w:hanging="420"/>
-      </w:pPr>
-    </w:lvl>
-    <w:lvl w:ilvl="6" w:tplc="0409000F" w:tentative="1">
-      <w:start w:val="1"/>
-      <w:numFmt w:val="decimal"/>
-      <w:lvlText w:val="%7."/>
-      <w:lvlJc w:val="left"/>
-      <w:pPr>
-        <w:ind w:left="2940" w:hanging="420"/>
-      </w:pPr>
-    </w:lvl>
-    <w:lvl w:ilvl="7" w:tplc="04090019" w:tentative="1">
-      <w:start w:val="1"/>
-      <w:numFmt w:val="lowerLetter"/>
-      <w:lvlText w:val="%8)"/>
-      <w:lvlJc w:val="left"/>
-      <w:pPr>
-        <w:ind w:left="3360" w:hanging="420"/>
-      </w:pPr>
-    </w:lvl>
-    <w:lvl w:ilvl="8" w:tplc="0409001B" w:tentative="1">
-      <w:start w:val="1"/>
-      <w:numFmt w:val="lowerRoman"/>
-      <w:lvlText w:val="%9."/>
-      <w:lvlJc w:val="right"/>
-      <w:pPr>
-        <w:ind w:left="3780" w:hanging="420"/>
-      </w:pPr>
-    </w:lvl>
-  </w:abstractNum>
   <w:num w:numId="1">
     <w:abstractNumId w:val="2"/>
   </w:num>
@@ -2389,9 +2390,6 @@
   </w:num>
   <w:num w:numId="3">
     <w:abstractNumId w:val="0"/>
-  </w:num>
-  <w:num w:numId="4">
-    <w:abstractNumId w:val="3"/>
   </w:num>
 </w:numbering>
 </file>
@@ -2433,19 +2431,19 @@
     <w:lsdException w:name="toa heading" w:qFormat="1"/>
     <w:lsdException w:name="List Bullet" w:semiHidden="0" w:uiPriority="9" w:unhideWhenUsed="0" w:qFormat="1"/>
     <w:lsdException w:name="List Number" w:semiHidden="0" w:uiPriority="10" w:unhideWhenUsed="0" w:qFormat="1"/>
-    <w:lsdException w:name="Title" w:uiPriority="10" w:qFormat="1"/>
+    <w:lsdException w:name="Title" w:semiHidden="0" w:uiPriority="10" w:unhideWhenUsed="0" w:qFormat="1"/>
     <w:lsdException w:name="Signature" w:qFormat="1"/>
-    <w:lsdException w:name="Default Paragraph Font" w:uiPriority="1" w:qFormat="1"/>
-    <w:lsdException w:name="Subtitle" w:uiPriority="11" w:qFormat="1"/>
+    <w:lsdException w:name="Default Paragraph Font" w:uiPriority="1"/>
+    <w:lsdException w:name="Subtitle" w:semiHidden="0" w:uiPriority="11" w:unhideWhenUsed="0" w:qFormat="1"/>
     <w:lsdException w:name="Salutation" w:qFormat="1"/>
     <w:lsdException w:name="Note Heading" w:semiHidden="0" w:unhideWhenUsed="0"/>
     <w:lsdException w:name="Hyperlink" w:semiHidden="0" w:qFormat="1"/>
     <w:lsdException w:name="FollowedHyperlink" w:qFormat="1"/>
-    <w:lsdException w:name="Strong" w:uiPriority="22" w:qFormat="1"/>
-    <w:lsdException w:name="Emphasis" w:uiPriority="20" w:qFormat="1"/>
-    <w:lsdException w:name="Normal Table" w:qFormat="1"/>
+    <w:lsdException w:name="Strong" w:semiHidden="0" w:uiPriority="22" w:unhideWhenUsed="0" w:qFormat="1"/>
+    <w:lsdException w:name="Emphasis" w:semiHidden="0" w:uiPriority="20" w:unhideWhenUsed="0" w:qFormat="1"/>
     <w:lsdException w:name="Table Grid" w:semiHidden="0" w:uiPriority="39" w:unhideWhenUsed="0"/>
     <w:lsdException w:name="Placeholder Text" w:unhideWhenUsed="0"/>
+    <w:lsdException w:name="No Spacing" w:semiHidden="0" w:unhideWhenUsed="0"/>
     <w:lsdException w:name="Light Shading" w:semiHidden="0" w:uiPriority="60" w:unhideWhenUsed="0"/>
     <w:lsdException w:name="Light List" w:semiHidden="0" w:uiPriority="61" w:unhideWhenUsed="0"/>
     <w:lsdException w:name="Light Grid" w:semiHidden="0" w:uiPriority="62" w:unhideWhenUsed="0"/>
@@ -2466,9 +2464,10 @@
     <w:lsdException w:name="Medium Shading 1 Accent 1" w:semiHidden="0" w:uiPriority="63" w:unhideWhenUsed="0"/>
     <w:lsdException w:name="Medium Shading 2 Accent 1" w:semiHidden="0" w:uiPriority="64" w:unhideWhenUsed="0"/>
     <w:lsdException w:name="Medium List 1 Accent 1" w:semiHidden="0" w:uiPriority="65" w:unhideWhenUsed="0"/>
-    <w:lsdException w:name="List Paragraph" w:semiHidden="0" w:uiPriority="34" w:qFormat="1"/>
-    <w:lsdException w:name="Quote" w:uiPriority="29" w:qFormat="1"/>
-    <w:lsdException w:name="Intense Quote" w:uiPriority="30" w:qFormat="1"/>
+    <w:lsdException w:name="Revision" w:unhideWhenUsed="0"/>
+    <w:lsdException w:name="List Paragraph" w:semiHidden="0" w:unhideWhenUsed="0"/>
+    <w:lsdException w:name="Quote" w:semiHidden="0" w:unhideWhenUsed="0"/>
+    <w:lsdException w:name="Intense Quote" w:semiHidden="0" w:unhideWhenUsed="0"/>
     <w:lsdException w:name="Medium List 2 Accent 1" w:semiHidden="0" w:uiPriority="66" w:unhideWhenUsed="0"/>
     <w:lsdException w:name="Medium Grid 1 Accent 1" w:semiHidden="0" w:uiPriority="67" w:unhideWhenUsed="0"/>
     <w:lsdException w:name="Medium Grid 2 Accent 1" w:semiHidden="0" w:uiPriority="68" w:unhideWhenUsed="0"/>
@@ -2598,7 +2597,6 @@
     <w:next w:val="a1"/>
     <w:link w:val="2Char"/>
     <w:uiPriority w:val="9"/>
-    <w:semiHidden/>
     <w:unhideWhenUsed/>
     <w:qFormat/>
     <w:pPr>
@@ -2620,7 +2618,6 @@
     <w:next w:val="a1"/>
     <w:link w:val="3Char"/>
     <w:uiPriority w:val="9"/>
-    <w:semiHidden/>
     <w:unhideWhenUsed/>
     <w:qFormat/>
     <w:pPr>
@@ -2642,7 +2639,6 @@
     <w:next w:val="a1"/>
     <w:link w:val="4Char"/>
     <w:uiPriority w:val="9"/>
-    <w:semiHidden/>
     <w:unhideWhenUsed/>
     <w:qFormat/>
     <w:pPr>
@@ -2663,7 +2659,6 @@
     <w:next w:val="a1"/>
     <w:link w:val="5Char"/>
     <w:uiPriority w:val="9"/>
-    <w:semiHidden/>
     <w:unhideWhenUsed/>
     <w:qFormat/>
     <w:pPr>
@@ -2686,7 +2681,6 @@
     <w:next w:val="a1"/>
     <w:link w:val="6Char"/>
     <w:uiPriority w:val="9"/>
-    <w:semiHidden/>
     <w:unhideWhenUsed/>
     <w:qFormat/>
     <w:pPr>
@@ -2708,7 +2702,6 @@
     <w:next w:val="a1"/>
     <w:link w:val="7Char"/>
     <w:uiPriority w:val="9"/>
-    <w:semiHidden/>
     <w:unhideWhenUsed/>
     <w:qFormat/>
     <w:pPr>
@@ -2730,7 +2723,6 @@
     <w:next w:val="a1"/>
     <w:link w:val="8Char"/>
     <w:uiPriority w:val="9"/>
-    <w:semiHidden/>
     <w:unhideWhenUsed/>
     <w:qFormat/>
     <w:pPr>
@@ -2752,7 +2744,6 @@
     <w:next w:val="a1"/>
     <w:link w:val="9Char"/>
     <w:uiPriority w:val="9"/>
-    <w:semiHidden/>
     <w:unhideWhenUsed/>
     <w:qFormat/>
     <w:pPr>
@@ -2813,7 +2804,6 @@
     <w:basedOn w:val="a1"/>
     <w:next w:val="a1"/>
     <w:uiPriority w:val="35"/>
-    <w:semiHidden/>
     <w:unhideWhenUsed/>
     <w:qFormat/>
     <w:pPr>
@@ -2843,7 +2833,6 @@
     <w:basedOn w:val="a1"/>
     <w:next w:val="a1"/>
     <w:uiPriority w:val="99"/>
-    <w:semiHidden/>
     <w:unhideWhenUsed/>
     <w:qFormat/>
     <w:pPr>
@@ -2867,7 +2856,6 @@
     <w:next w:val="a1"/>
     <w:link w:val="Char"/>
     <w:uiPriority w:val="99"/>
-    <w:semiHidden/>
     <w:unhideWhenUsed/>
     <w:qFormat/>
     <w:pPr>
@@ -2884,7 +2872,6 @@
     <w:next w:val="a1"/>
     <w:link w:val="Char0"/>
     <w:uiPriority w:val="99"/>
-    <w:semiHidden/>
     <w:unhideWhenUsed/>
     <w:pPr>
       <w:spacing w:before="720" w:after="280" w:line="240" w:lineRule="auto"/>
@@ -2930,7 +2917,6 @@
     <w:basedOn w:val="a1"/>
     <w:link w:val="Char3"/>
     <w:uiPriority w:val="99"/>
-    <w:semiHidden/>
     <w:unhideWhenUsed/>
     <w:qFormat/>
     <w:pPr>
@@ -2947,7 +2933,6 @@
     <w:next w:val="a1"/>
     <w:link w:val="Char4"/>
     <w:uiPriority w:val="11"/>
-    <w:semiHidden/>
     <w:unhideWhenUsed/>
     <w:qFormat/>
     <w:pPr>
@@ -2968,7 +2953,6 @@
     <w:next w:val="a1"/>
     <w:link w:val="Char5"/>
     <w:uiPriority w:val="10"/>
-    <w:semiHidden/>
     <w:unhideWhenUsed/>
     <w:qFormat/>
     <w:pPr>
@@ -2988,7 +2972,6 @@
     <w:name w:val="Strong"/>
     <w:basedOn w:val="a2"/>
     <w:uiPriority w:val="22"/>
-    <w:semiHidden/>
     <w:unhideWhenUsed/>
     <w:qFormat/>
     <w:rPr>
@@ -3001,7 +2984,6 @@
     <w:name w:val="FollowedHyperlink"/>
     <w:basedOn w:val="a2"/>
     <w:uiPriority w:val="99"/>
-    <w:semiHidden/>
     <w:unhideWhenUsed/>
     <w:qFormat/>
     <w:rPr>
@@ -3013,7 +2995,6 @@
     <w:name w:val="Emphasis"/>
     <w:basedOn w:val="a2"/>
     <w:uiPriority w:val="20"/>
-    <w:semiHidden/>
     <w:unhideWhenUsed/>
     <w:qFormat/>
     <w:rPr>
@@ -3083,8 +3064,8 @@
       <w:sz w:val="24"/>
     </w:rPr>
   </w:style>
-  <w:style w:type="character" w:styleId="af4">
-    <w:name w:val="Placeholder Text"/>
+  <w:style w:type="character" w:customStyle="1" w:styleId="10">
+    <w:name w:val="占位符文本1"/>
     <w:basedOn w:val="a2"/>
     <w:uiPriority w:val="99"/>
     <w:semiHidden/>
@@ -3178,11 +3159,10 @@
       <w:szCs w:val="21"/>
     </w:rPr>
   </w:style>
-  <w:style w:type="character" w:customStyle="1" w:styleId="10">
+  <w:style w:type="character" w:customStyle="1" w:styleId="11">
     <w:name w:val="不明显强调1"/>
     <w:basedOn w:val="a2"/>
     <w:uiPriority w:val="19"/>
-    <w:semiHidden/>
     <w:unhideWhenUsed/>
     <w:qFormat/>
     <w:rPr>
@@ -3190,11 +3170,10 @@
       <w:color w:val="262626" w:themeColor="text1" w:themeTint="D9"/>
     </w:rPr>
   </w:style>
-  <w:style w:type="character" w:customStyle="1" w:styleId="11">
+  <w:style w:type="character" w:customStyle="1" w:styleId="12">
     <w:name w:val="书籍标题1"/>
     <w:basedOn w:val="a2"/>
     <w:uiPriority w:val="33"/>
-    <w:semiHidden/>
     <w:unhideWhenUsed/>
     <w:qFormat/>
     <w:rPr>
@@ -3229,13 +3208,12 @@
       <w:szCs w:val="22"/>
     </w:rPr>
   </w:style>
-  <w:style w:type="paragraph" w:styleId="af5">
-    <w:name w:val="Quote"/>
+  <w:style w:type="paragraph" w:customStyle="1" w:styleId="13">
+    <w:name w:val="引用1"/>
     <w:basedOn w:val="a1"/>
     <w:next w:val="a1"/>
     <w:link w:val="Char6"/>
     <w:uiPriority w:val="29"/>
-    <w:semiHidden/>
     <w:unhideWhenUsed/>
     <w:qFormat/>
     <w:pPr>
@@ -3249,7 +3227,7 @@
   <w:style w:type="character" w:customStyle="1" w:styleId="Char6">
     <w:name w:val="引用 Char"/>
     <w:basedOn w:val="a2"/>
-    <w:link w:val="af5"/>
+    <w:link w:val="13"/>
     <w:uiPriority w:val="29"/>
     <w:semiHidden/>
     <w:qFormat/>
@@ -3258,13 +3236,12 @@
       <w:sz w:val="26"/>
     </w:rPr>
   </w:style>
-  <w:style w:type="paragraph" w:styleId="af6">
-    <w:name w:val="Intense Quote"/>
+  <w:style w:type="paragraph" w:customStyle="1" w:styleId="14">
+    <w:name w:val="明显引用1"/>
     <w:basedOn w:val="a1"/>
     <w:next w:val="a1"/>
     <w:link w:val="Char7"/>
     <w:uiPriority w:val="30"/>
-    <w:semiHidden/>
     <w:unhideWhenUsed/>
     <w:qFormat/>
     <w:pPr>
@@ -3280,7 +3257,7 @@
   <w:style w:type="character" w:customStyle="1" w:styleId="Char7">
     <w:name w:val="明显引用 Char"/>
     <w:basedOn w:val="a2"/>
-    <w:link w:val="af6"/>
+    <w:link w:val="14"/>
     <w:uiPriority w:val="30"/>
     <w:semiHidden/>
     <w:qFormat/>
@@ -3291,11 +3268,10 @@
       <w:sz w:val="26"/>
     </w:rPr>
   </w:style>
-  <w:style w:type="character" w:customStyle="1" w:styleId="12">
+  <w:style w:type="character" w:customStyle="1" w:styleId="15">
     <w:name w:val="明显强调1"/>
     <w:basedOn w:val="a2"/>
     <w:uiPriority w:val="21"/>
-    <w:semiHidden/>
     <w:unhideWhenUsed/>
     <w:qFormat/>
     <w:rPr>
@@ -3304,11 +3280,10 @@
       <w:color w:val="E3AB47" w:themeColor="accent1"/>
     </w:rPr>
   </w:style>
-  <w:style w:type="character" w:customStyle="1" w:styleId="13">
+  <w:style w:type="character" w:customStyle="1" w:styleId="16">
     <w:name w:val="明显参考1"/>
     <w:basedOn w:val="a2"/>
     <w:uiPriority w:val="32"/>
-    <w:semiHidden/>
     <w:unhideWhenUsed/>
     <w:qFormat/>
     <w:rPr>
@@ -3318,8 +3293,8 @@
       <w:spacing w:val="0"/>
     </w:rPr>
   </w:style>
-  <w:style w:type="paragraph" w:styleId="af7">
-    <w:name w:val="List Paragraph"/>
+  <w:style w:type="paragraph" w:customStyle="1" w:styleId="17">
+    <w:name w:val="列出段落1"/>
     <w:basedOn w:val="a1"/>
     <w:uiPriority w:val="34"/>
     <w:unhideWhenUsed/>
@@ -3329,23 +3304,21 @@
       <w:contextualSpacing/>
     </w:pPr>
   </w:style>
-  <w:style w:type="paragraph" w:customStyle="1" w:styleId="14">
+  <w:style w:type="paragraph" w:customStyle="1" w:styleId="18">
     <w:name w:val="目录标题1"/>
     <w:basedOn w:val="1"/>
     <w:next w:val="a1"/>
     <w:uiPriority w:val="39"/>
-    <w:semiHidden/>
     <w:unhideWhenUsed/>
     <w:qFormat/>
     <w:pPr>
       <w:outlineLvl w:val="9"/>
     </w:pPr>
   </w:style>
-  <w:style w:type="character" w:customStyle="1" w:styleId="15">
+  <w:style w:type="character" w:customStyle="1" w:styleId="19">
     <w:name w:val="不明显参考1"/>
     <w:basedOn w:val="a2"/>
     <w:uiPriority w:val="31"/>
-    <w:semiHidden/>
     <w:unhideWhenUsed/>
     <w:qFormat/>
     <w:rPr>
@@ -3353,7 +3326,7 @@
       <w:color w:val="7F7F7F" w:themeColor="text1" w:themeTint="80"/>
     </w:rPr>
   </w:style>
-  <w:style w:type="paragraph" w:customStyle="1" w:styleId="af8">
+  <w:style w:type="paragraph" w:customStyle="1" w:styleId="af4">
     <w:name w:val="地址"/>
     <w:basedOn w:val="a1"/>
     <w:uiPriority w:val="1"/>
@@ -3456,6 +3429,15 @@
     <w:rPr>
       <w:color w:val="0E0B05" w:themeColor="text2"/>
     </w:rPr>
+  </w:style>
+  <w:style w:type="paragraph" w:styleId="af5">
+    <w:name w:val="List Paragraph"/>
+    <w:basedOn w:val="a1"/>
+    <w:uiPriority w:val="99"/>
+    <w:rsid w:val="007E3BA7"/>
+    <w:pPr>
+      <w:ind w:firstLineChars="200" w:firstLine="420"/>
+    </w:pPr>
   </w:style>
 </w:styles>
 </file>
@@ -3497,19 +3479,19 @@
     <w:lsdException w:name="toa heading" w:qFormat="1"/>
     <w:lsdException w:name="List Bullet" w:semiHidden="0" w:uiPriority="9" w:unhideWhenUsed="0" w:qFormat="1"/>
     <w:lsdException w:name="List Number" w:semiHidden="0" w:uiPriority="10" w:unhideWhenUsed="0" w:qFormat="1"/>
-    <w:lsdException w:name="Title" w:uiPriority="10" w:qFormat="1"/>
+    <w:lsdException w:name="Title" w:semiHidden="0" w:uiPriority="10" w:unhideWhenUsed="0" w:qFormat="1"/>
     <w:lsdException w:name="Signature" w:qFormat="1"/>
-    <w:lsdException w:name="Default Paragraph Font" w:uiPriority="1" w:qFormat="1"/>
-    <w:lsdException w:name="Subtitle" w:uiPriority="11" w:qFormat="1"/>
+    <w:lsdException w:name="Default Paragraph Font" w:uiPriority="1"/>
+    <w:lsdException w:name="Subtitle" w:semiHidden="0" w:uiPriority="11" w:unhideWhenUsed="0" w:qFormat="1"/>
     <w:lsdException w:name="Salutation" w:qFormat="1"/>
     <w:lsdException w:name="Note Heading" w:semiHidden="0" w:unhideWhenUsed="0"/>
     <w:lsdException w:name="Hyperlink" w:semiHidden="0" w:qFormat="1"/>
     <w:lsdException w:name="FollowedHyperlink" w:qFormat="1"/>
-    <w:lsdException w:name="Strong" w:uiPriority="22" w:qFormat="1"/>
-    <w:lsdException w:name="Emphasis" w:uiPriority="20" w:qFormat="1"/>
-    <w:lsdException w:name="Normal Table" w:qFormat="1"/>
+    <w:lsdException w:name="Strong" w:semiHidden="0" w:uiPriority="22" w:unhideWhenUsed="0" w:qFormat="1"/>
+    <w:lsdException w:name="Emphasis" w:semiHidden="0" w:uiPriority="20" w:unhideWhenUsed="0" w:qFormat="1"/>
     <w:lsdException w:name="Table Grid" w:semiHidden="0" w:uiPriority="39" w:unhideWhenUsed="0"/>
     <w:lsdException w:name="Placeholder Text" w:unhideWhenUsed="0"/>
+    <w:lsdException w:name="No Spacing" w:semiHidden="0" w:unhideWhenUsed="0"/>
     <w:lsdException w:name="Light Shading" w:semiHidden="0" w:uiPriority="60" w:unhideWhenUsed="0"/>
     <w:lsdException w:name="Light List" w:semiHidden="0" w:uiPriority="61" w:unhideWhenUsed="0"/>
     <w:lsdException w:name="Light Grid" w:semiHidden="0" w:uiPriority="62" w:unhideWhenUsed="0"/>
@@ -3530,9 +3512,10 @@
     <w:lsdException w:name="Medium Shading 1 Accent 1" w:semiHidden="0" w:uiPriority="63" w:unhideWhenUsed="0"/>
     <w:lsdException w:name="Medium Shading 2 Accent 1" w:semiHidden="0" w:uiPriority="64" w:unhideWhenUsed="0"/>
     <w:lsdException w:name="Medium List 1 Accent 1" w:semiHidden="0" w:uiPriority="65" w:unhideWhenUsed="0"/>
-    <w:lsdException w:name="List Paragraph" w:semiHidden="0" w:uiPriority="34" w:qFormat="1"/>
-    <w:lsdException w:name="Quote" w:uiPriority="29" w:qFormat="1"/>
-    <w:lsdException w:name="Intense Quote" w:uiPriority="30" w:qFormat="1"/>
+    <w:lsdException w:name="Revision" w:unhideWhenUsed="0"/>
+    <w:lsdException w:name="List Paragraph" w:semiHidden="0" w:unhideWhenUsed="0"/>
+    <w:lsdException w:name="Quote" w:semiHidden="0" w:unhideWhenUsed="0"/>
+    <w:lsdException w:name="Intense Quote" w:semiHidden="0" w:unhideWhenUsed="0"/>
     <w:lsdException w:name="Medium List 2 Accent 1" w:semiHidden="0" w:uiPriority="66" w:unhideWhenUsed="0"/>
     <w:lsdException w:name="Medium Grid 1 Accent 1" w:semiHidden="0" w:uiPriority="67" w:unhideWhenUsed="0"/>
     <w:lsdException w:name="Medium Grid 2 Accent 1" w:semiHidden="0" w:uiPriority="68" w:unhideWhenUsed="0"/>
@@ -3662,7 +3645,6 @@
     <w:next w:val="a1"/>
     <w:link w:val="2Char"/>
     <w:uiPriority w:val="9"/>
-    <w:semiHidden/>
     <w:unhideWhenUsed/>
     <w:qFormat/>
     <w:pPr>
@@ -3684,7 +3666,6 @@
     <w:next w:val="a1"/>
     <w:link w:val="3Char"/>
     <w:uiPriority w:val="9"/>
-    <w:semiHidden/>
     <w:unhideWhenUsed/>
     <w:qFormat/>
     <w:pPr>
@@ -3706,7 +3687,6 @@
     <w:next w:val="a1"/>
     <w:link w:val="4Char"/>
     <w:uiPriority w:val="9"/>
-    <w:semiHidden/>
     <w:unhideWhenUsed/>
     <w:qFormat/>
     <w:pPr>
@@ -3727,7 +3707,6 @@
     <w:next w:val="a1"/>
     <w:link w:val="5Char"/>
     <w:uiPriority w:val="9"/>
-    <w:semiHidden/>
     <w:unhideWhenUsed/>
     <w:qFormat/>
     <w:pPr>
@@ -3750,7 +3729,6 @@
     <w:next w:val="a1"/>
     <w:link w:val="6Char"/>
     <w:uiPriority w:val="9"/>
-    <w:semiHidden/>
     <w:unhideWhenUsed/>
     <w:qFormat/>
     <w:pPr>
@@ -3772,7 +3750,6 @@
     <w:next w:val="a1"/>
     <w:link w:val="7Char"/>
     <w:uiPriority w:val="9"/>
-    <w:semiHidden/>
     <w:unhideWhenUsed/>
     <w:qFormat/>
     <w:pPr>
@@ -3794,7 +3771,6 @@
     <w:next w:val="a1"/>
     <w:link w:val="8Char"/>
     <w:uiPriority w:val="9"/>
-    <w:semiHidden/>
     <w:unhideWhenUsed/>
     <w:qFormat/>
     <w:pPr>
@@ -3816,7 +3792,6 @@
     <w:next w:val="a1"/>
     <w:link w:val="9Char"/>
     <w:uiPriority w:val="9"/>
-    <w:semiHidden/>
     <w:unhideWhenUsed/>
     <w:qFormat/>
     <w:pPr>
@@ -3877,7 +3852,6 @@
     <w:basedOn w:val="a1"/>
     <w:next w:val="a1"/>
     <w:uiPriority w:val="35"/>
-    <w:semiHidden/>
     <w:unhideWhenUsed/>
     <w:qFormat/>
     <w:pPr>
@@ -3907,7 +3881,6 @@
     <w:basedOn w:val="a1"/>
     <w:next w:val="a1"/>
     <w:uiPriority w:val="99"/>
-    <w:semiHidden/>
     <w:unhideWhenUsed/>
     <w:qFormat/>
     <w:pPr>
@@ -3931,7 +3904,6 @@
     <w:next w:val="a1"/>
     <w:link w:val="Char"/>
     <w:uiPriority w:val="99"/>
-    <w:semiHidden/>
     <w:unhideWhenUsed/>
     <w:qFormat/>
     <w:pPr>
@@ -3948,7 +3920,6 @@
     <w:next w:val="a1"/>
     <w:link w:val="Char0"/>
     <w:uiPriority w:val="99"/>
-    <w:semiHidden/>
     <w:unhideWhenUsed/>
     <w:pPr>
       <w:spacing w:before="720" w:after="280" w:line="240" w:lineRule="auto"/>
@@ -3994,7 +3965,6 @@
     <w:basedOn w:val="a1"/>
     <w:link w:val="Char3"/>
     <w:uiPriority w:val="99"/>
-    <w:semiHidden/>
     <w:unhideWhenUsed/>
     <w:qFormat/>
     <w:pPr>
@@ -4011,7 +3981,6 @@
     <w:next w:val="a1"/>
     <w:link w:val="Char4"/>
     <w:uiPriority w:val="11"/>
-    <w:semiHidden/>
     <w:unhideWhenUsed/>
     <w:qFormat/>
     <w:pPr>
@@ -4032,7 +4001,6 @@
     <w:next w:val="a1"/>
     <w:link w:val="Char5"/>
     <w:uiPriority w:val="10"/>
-    <w:semiHidden/>
     <w:unhideWhenUsed/>
     <w:qFormat/>
     <w:pPr>
@@ -4052,7 +4020,6 @@
     <w:name w:val="Strong"/>
     <w:basedOn w:val="a2"/>
     <w:uiPriority w:val="22"/>
-    <w:semiHidden/>
     <w:unhideWhenUsed/>
     <w:qFormat/>
     <w:rPr>
@@ -4065,7 +4032,6 @@
     <w:name w:val="FollowedHyperlink"/>
     <w:basedOn w:val="a2"/>
     <w:uiPriority w:val="99"/>
-    <w:semiHidden/>
     <w:unhideWhenUsed/>
     <w:qFormat/>
     <w:rPr>
@@ -4077,7 +4043,6 @@
     <w:name w:val="Emphasis"/>
     <w:basedOn w:val="a2"/>
     <w:uiPriority w:val="20"/>
-    <w:semiHidden/>
     <w:unhideWhenUsed/>
     <w:qFormat/>
     <w:rPr>
@@ -4147,8 +4112,8 @@
       <w:sz w:val="24"/>
     </w:rPr>
   </w:style>
-  <w:style w:type="character" w:styleId="af4">
-    <w:name w:val="Placeholder Text"/>
+  <w:style w:type="character" w:customStyle="1" w:styleId="10">
+    <w:name w:val="占位符文本1"/>
     <w:basedOn w:val="a2"/>
     <w:uiPriority w:val="99"/>
     <w:semiHidden/>
@@ -4242,11 +4207,10 @@
       <w:szCs w:val="21"/>
     </w:rPr>
   </w:style>
-  <w:style w:type="character" w:customStyle="1" w:styleId="10">
+  <w:style w:type="character" w:customStyle="1" w:styleId="11">
     <w:name w:val="不明显强调1"/>
     <w:basedOn w:val="a2"/>
     <w:uiPriority w:val="19"/>
-    <w:semiHidden/>
     <w:unhideWhenUsed/>
     <w:qFormat/>
     <w:rPr>
@@ -4254,11 +4218,10 @@
       <w:color w:val="262626" w:themeColor="text1" w:themeTint="D9"/>
     </w:rPr>
   </w:style>
-  <w:style w:type="character" w:customStyle="1" w:styleId="11">
+  <w:style w:type="character" w:customStyle="1" w:styleId="12">
     <w:name w:val="书籍标题1"/>
     <w:basedOn w:val="a2"/>
     <w:uiPriority w:val="33"/>
-    <w:semiHidden/>
     <w:unhideWhenUsed/>
     <w:qFormat/>
     <w:rPr>
@@ -4293,13 +4256,12 @@
       <w:szCs w:val="22"/>
     </w:rPr>
   </w:style>
-  <w:style w:type="paragraph" w:styleId="af5">
-    <w:name w:val="Quote"/>
+  <w:style w:type="paragraph" w:customStyle="1" w:styleId="13">
+    <w:name w:val="引用1"/>
     <w:basedOn w:val="a1"/>
     <w:next w:val="a1"/>
     <w:link w:val="Char6"/>
     <w:uiPriority w:val="29"/>
-    <w:semiHidden/>
     <w:unhideWhenUsed/>
     <w:qFormat/>
     <w:pPr>
@@ -4313,7 +4275,7 @@
   <w:style w:type="character" w:customStyle="1" w:styleId="Char6">
     <w:name w:val="引用 Char"/>
     <w:basedOn w:val="a2"/>
-    <w:link w:val="af5"/>
+    <w:link w:val="13"/>
     <w:uiPriority w:val="29"/>
     <w:semiHidden/>
     <w:qFormat/>
@@ -4322,13 +4284,12 @@
       <w:sz w:val="26"/>
     </w:rPr>
   </w:style>
-  <w:style w:type="paragraph" w:styleId="af6">
-    <w:name w:val="Intense Quote"/>
+  <w:style w:type="paragraph" w:customStyle="1" w:styleId="14">
+    <w:name w:val="明显引用1"/>
     <w:basedOn w:val="a1"/>
     <w:next w:val="a1"/>
     <w:link w:val="Char7"/>
     <w:uiPriority w:val="30"/>
-    <w:semiHidden/>
     <w:unhideWhenUsed/>
     <w:qFormat/>
     <w:pPr>
@@ -4344,7 +4305,7 @@
   <w:style w:type="character" w:customStyle="1" w:styleId="Char7">
     <w:name w:val="明显引用 Char"/>
     <w:basedOn w:val="a2"/>
-    <w:link w:val="af6"/>
+    <w:link w:val="14"/>
     <w:uiPriority w:val="30"/>
     <w:semiHidden/>
     <w:qFormat/>
@@ -4355,11 +4316,10 @@
       <w:sz w:val="26"/>
     </w:rPr>
   </w:style>
-  <w:style w:type="character" w:customStyle="1" w:styleId="12">
+  <w:style w:type="character" w:customStyle="1" w:styleId="15">
     <w:name w:val="明显强调1"/>
     <w:basedOn w:val="a2"/>
     <w:uiPriority w:val="21"/>
-    <w:semiHidden/>
     <w:unhideWhenUsed/>
     <w:qFormat/>
     <w:rPr>
@@ -4368,11 +4328,10 @@
       <w:color w:val="E3AB47" w:themeColor="accent1"/>
     </w:rPr>
   </w:style>
-  <w:style w:type="character" w:customStyle="1" w:styleId="13">
+  <w:style w:type="character" w:customStyle="1" w:styleId="16">
     <w:name w:val="明显参考1"/>
     <w:basedOn w:val="a2"/>
     <w:uiPriority w:val="32"/>
-    <w:semiHidden/>
     <w:unhideWhenUsed/>
     <w:qFormat/>
     <w:rPr>
@@ -4382,8 +4341,8 @@
       <w:spacing w:val="0"/>
     </w:rPr>
   </w:style>
-  <w:style w:type="paragraph" w:styleId="af7">
-    <w:name w:val="List Paragraph"/>
+  <w:style w:type="paragraph" w:customStyle="1" w:styleId="17">
+    <w:name w:val="列出段落1"/>
     <w:basedOn w:val="a1"/>
     <w:uiPriority w:val="34"/>
     <w:unhideWhenUsed/>
@@ -4393,23 +4352,21 @@
       <w:contextualSpacing/>
     </w:pPr>
   </w:style>
-  <w:style w:type="paragraph" w:customStyle="1" w:styleId="14">
+  <w:style w:type="paragraph" w:customStyle="1" w:styleId="18">
     <w:name w:val="目录标题1"/>
     <w:basedOn w:val="1"/>
     <w:next w:val="a1"/>
     <w:uiPriority w:val="39"/>
-    <w:semiHidden/>
     <w:unhideWhenUsed/>
     <w:qFormat/>
     <w:pPr>
       <w:outlineLvl w:val="9"/>
     </w:pPr>
   </w:style>
-  <w:style w:type="character" w:customStyle="1" w:styleId="15">
+  <w:style w:type="character" w:customStyle="1" w:styleId="19">
     <w:name w:val="不明显参考1"/>
     <w:basedOn w:val="a2"/>
     <w:uiPriority w:val="31"/>
-    <w:semiHidden/>
     <w:unhideWhenUsed/>
     <w:qFormat/>
     <w:rPr>
@@ -4417,7 +4374,7 @@
       <w:color w:val="7F7F7F" w:themeColor="text1" w:themeTint="80"/>
     </w:rPr>
   </w:style>
-  <w:style w:type="paragraph" w:customStyle="1" w:styleId="af8">
+  <w:style w:type="paragraph" w:customStyle="1" w:styleId="af4">
     <w:name w:val="地址"/>
     <w:basedOn w:val="a1"/>
     <w:uiPriority w:val="1"/>
@@ -4520,6 +4477,15 @@
     <w:rPr>
       <w:color w:val="0E0B05" w:themeColor="text2"/>
     </w:rPr>
+  </w:style>
+  <w:style w:type="paragraph" w:styleId="af5">
+    <w:name w:val="List Paragraph"/>
+    <w:basedOn w:val="a1"/>
+    <w:uiPriority w:val="99"/>
+    <w:rsid w:val="007E3BA7"/>
+    <w:pPr>
+      <w:ind w:firstLineChars="200" w:firstLine="420"/>
+    </w:pPr>
   </w:style>
 </w:styles>
 </file>
@@ -4787,14 +4753,11 @@
   </customSectProps>
   <customShpExts>
     <customShpInfo spid="_x0000_s1026" textRotate="1"/>
-    <customShpInfo spid="_x0000_s1027"/>
-    <customShpInfo spid="_x0000_s1025"/>
+    <customShpInfo spid="_x0000_s2050"/>
+    <customShpInfo spid="_x0000_s2051"/>
+    <customShpInfo spid="_x0000_s2049"/>
   </customShpExts>
 </s:customData>
-</file>
-
-<file path=customXml/item2.xml><?xml version="1.0" encoding="utf-8"?>
-<b:Sources xmlns:b="http://schemas.openxmlformats.org/officeDocument/2006/bibliography" xmlns="http://schemas.openxmlformats.org/officeDocument/2006/bibliography" SelectedStyle="\apasixtheditionofficeonline.xsl" StyleName="APA" Version="6"/>
 </file>
 
 <file path=customXml/itemProps1.xml><?xml version="1.0" encoding="utf-8"?>
@@ -4803,12 +4766,4 @@
     <ds:schemaRef ds:uri="http://www.wps.cn/officeDocument/2013/wpsCustomData"/>
   </ds:schemaRefs>
 </ds:datastoreItem>
-</file>
-
-<file path=customXml/itemProps2.xml><?xml version="1.0" encoding="utf-8"?>
-<ds:datastoreItem xmlns:ds="http://schemas.openxmlformats.org/officeDocument/2006/customXml" ds:itemID="{F63694BF-F8CF-45B0-AEAF-7804EF904500}">
-  <ds:schemaRefs>
-    <ds:schemaRef ds:uri="http://schemas.openxmlformats.org/officeDocument/2006/bibliography"/>
-  </ds:schemaRefs>
-</ds:datastoreItem>
 </file>
</xml_diff>

<commit_message>
update CV for HR
</commit_message>
<xml_diff>
--- a/CV_Frontend_Yakima_CH_HR.docx
+++ b/CV_Frontend_Yakima_CH_HR.docx
@@ -1686,8 +1686,6 @@
         </w:rPr>
         <w:t>-cli v2版本的实现，可以快速的创建多页面静态站点，如一些简单的企业站）；</w:t>
       </w:r>
-      <w:bookmarkStart w:id="0" w:name="_GoBack"/>
-      <w:bookmarkEnd w:id="0"/>
     </w:p>
     <w:p>
       <w:pPr>
@@ -1837,7 +1835,41 @@
           <w:sz w:val="18"/>
           <w:szCs w:val="18"/>
         </w:rPr>
-        <w:t>高级H5开发工程师@好买财富管理股份有限公司（腾讯系基金销售公司）|2018年9月至今</w:t>
+        <w:t>高级H5开发工程师@好买财富管理股份有限公司（</w:t>
+      </w:r>
+      <w:r>
+        <w:rPr>
+          <w:rFonts w:asciiTheme="minorEastAsia" w:eastAsiaTheme="minorEastAsia" w:hAnsiTheme="minorEastAsia" w:cstheme="minorEastAsia"/>
+          <w:sz w:val="18"/>
+          <w:szCs w:val="18"/>
+        </w:rPr>
+        <w:t>上市公司</w:t>
+      </w:r>
+      <w:r>
+        <w:rPr>
+          <w:rFonts w:asciiTheme="minorEastAsia" w:eastAsiaTheme="minorEastAsia" w:hAnsiTheme="minorEastAsia" w:cstheme="minorEastAsia" w:hint="eastAsia"/>
+          <w:sz w:val="18"/>
+          <w:szCs w:val="18"/>
+        </w:rPr>
+        <w:t>，</w:t>
+      </w:r>
+      <w:proofErr w:type="gramStart"/>
+      <w:r>
+        <w:rPr>
+          <w:rFonts w:asciiTheme="minorEastAsia" w:eastAsiaTheme="minorEastAsia" w:hAnsiTheme="minorEastAsia" w:cstheme="minorEastAsia"/>
+          <w:sz w:val="18"/>
+          <w:szCs w:val="18"/>
+        </w:rPr>
+        <w:t>腾讯系基金</w:t>
+      </w:r>
+      <w:proofErr w:type="gramEnd"/>
+      <w:r>
+        <w:rPr>
+          <w:rFonts w:asciiTheme="minorEastAsia" w:eastAsiaTheme="minorEastAsia" w:hAnsiTheme="minorEastAsia" w:cstheme="minorEastAsia"/>
+          <w:sz w:val="18"/>
+          <w:szCs w:val="18"/>
+        </w:rPr>
+        <w:t>销售公司）|2018年9月至今</w:t>
       </w:r>
     </w:p>
     <w:p>
@@ -1857,7 +1889,18 @@
           <w:szCs w:val="18"/>
           <w:lang w:val="en-US"/>
         </w:rPr>
-        <w:t>前端开发工程师 @ 北京无线天利有限公司上海分公司（上市公司） | 2015.12 – 2018.08</w:t>
+        <w:t>前端开发工程师 @ 北京无线天利有限公司上海分</w:t>
+      </w:r>
+      <w:bookmarkStart w:id="0" w:name="_GoBack"/>
+      <w:bookmarkEnd w:id="0"/>
+      <w:r>
+        <w:rPr>
+          <w:rFonts w:asciiTheme="minorEastAsia" w:eastAsiaTheme="minorEastAsia" w:hAnsiTheme="minorEastAsia" w:cstheme="minorEastAsia" w:hint="eastAsia"/>
+          <w:sz w:val="18"/>
+          <w:szCs w:val="18"/>
+          <w:lang w:val="en-US"/>
+        </w:rPr>
+        <w:t>公司（上市公司） | 2015.12 – 2018.08</w:t>
       </w:r>
     </w:p>
     <w:p>
@@ -2029,7 +2072,7 @@
             </wp:anchor>
           </w:drawing>
         </mc:Choice>
-        <mc:Fallback xmlns:mo="http://schemas.microsoft.com/office/mac/office/2008/main" xmlns:mv="urn:schemas-microsoft-com:mac:vml" xmlns:w15="http://schemas.microsoft.com/office/word/2012/wordml" xmlns:wpsCustomData="http://www.wps.cn/officeDocument/2013/wpsCustomData">
+        <mc:Fallback xmlns:wpsCustomData="http://www.wps.cn/officeDocument/2013/wpsCustomData" xmlns:w15="http://schemas.microsoft.com/office/word/2012/wordml" xmlns:mv="urn:schemas-microsoft-com:mac:vml" xmlns:mo="http://schemas.microsoft.com/office/mac/office/2008/main">
           <w:pict>
             <v:shape id="框架 1" o:spid="_x0000_s1026" style="position:absolute;left:0pt;height:567.4pt;width:394.8pt;mso-position-horizontal:center;mso-position-horizontal-relative:page;mso-position-vertical:center;mso-position-vertical-relative:page;z-index:-251659264;v-text-anchor:middle;mso-width-relative:page;mso-height-relative:page;" fillcolor="#E3AB47" filled="t" stroked="f" coordsize="5013960,7205980" o:gfxdata="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" path="m0,0l5013960,0,5013960,7205980,0,7205980xm130563,130563l130563,7075416,4883396,7075416,4883396,130563xe">
               <v:path o:connectlocs="2506980,0;0,3602990;2506980,7205980;5013960,3602990" o:connectangles="247,164,82,0"/>

</xml_diff>